<commit_message>
Updated node js notes
</commit_message>
<xml_diff>
--- a/note/Node JS.docx
+++ b/note/Node JS.docx
@@ -292,7 +292,7 @@
                     </pic:cNvPicPr>
                   </pic:nvPicPr>
                   <pic:blipFill>
-                    <a:blip r:embed="rId4" cstate="print"/>
+                    <a:blip r:embed="rId5" cstate="print"/>
                     <a:srcRect/>
                     <a:stretch>
                       <a:fillRect/>
@@ -509,101 +509,143 @@
         <w:shd w:val="clear" w:color="auto" w:fill="F7F9FA"/>
         <w:spacing w:before="0" w:after="0"/>
         <w:rPr>
-          <w:rFonts w:ascii="Segoe UI" w:hAnsi="Segoe UI" w:cs="Segoe UI"/>
-          <w:color w:val="1C1D1F"/>
-          <w:sz w:val="20"/>
-          <w:szCs w:val="20"/>
-        </w:rPr>
-      </w:pPr>
-      <w:r>
-        <w:rPr>
           <w:rStyle w:val="Strong"/>
           <w:rFonts w:ascii="Segoe UI" w:hAnsi="Segoe UI" w:cs="Segoe UI"/>
           <w:color w:val="1C1D1F"/>
           <w:sz w:val="20"/>
           <w:szCs w:val="20"/>
         </w:rPr>
-        <w:t>Module</w:t>
-      </w:r>
+      </w:pPr>
     </w:p>
     <w:p>
       <w:pPr>
         <w:pStyle w:val="NormalWeb"/>
         <w:shd w:val="clear" w:color="auto" w:fill="F7F9FA"/>
-        <w:rPr>
-          <w:rFonts w:ascii="Segoe UI" w:hAnsi="Segoe UI" w:cs="Segoe UI"/>
-          <w:color w:val="1C1D1F"/>
-          <w:sz w:val="20"/>
-          <w:szCs w:val="20"/>
-        </w:rPr>
-      </w:pPr>
-      <w:r>
-        <w:rPr>
-          <w:rFonts w:ascii="Segoe UI" w:hAnsi="Segoe UI" w:cs="Segoe UI"/>
-          <w:color w:val="1C1D1F"/>
-          <w:sz w:val="20"/>
-          <w:szCs w:val="20"/>
-        </w:rPr>
-        <w:t>Module is re-useable chunk of code. In Node JS, every file is a module.</w:t>
-      </w:r>
-      <w:r>
-        <w:rPr>
-          <w:rFonts w:ascii="Segoe UI" w:hAnsi="Segoe UI" w:cs="Segoe UI"/>
-          <w:color w:val="1C1D1F"/>
-          <w:sz w:val="20"/>
-          <w:szCs w:val="20"/>
-        </w:rPr>
-        <w:br/>
-      </w:r>
-      <w:r>
-        <w:rPr>
-          <w:rFonts w:ascii="Segoe UI" w:hAnsi="Segoe UI" w:cs="Segoe UI"/>
-          <w:color w:val="1C1D1F"/>
-          <w:sz w:val="20"/>
-          <w:szCs w:val="20"/>
-        </w:rPr>
-        <w:t xml:space="preserve">Types </w:t>
-      </w:r>
-      <w:proofErr w:type="gramStart"/>
-      <w:r>
-        <w:rPr>
-          <w:rFonts w:ascii="Segoe UI" w:hAnsi="Segoe UI" w:cs="Segoe UI"/>
-          <w:color w:val="1C1D1F"/>
-          <w:sz w:val="20"/>
-          <w:szCs w:val="20"/>
-        </w:rPr>
-        <w:t>Of</w:t>
-      </w:r>
-      <w:proofErr w:type="gramEnd"/>
-      <w:r>
-        <w:rPr>
-          <w:rFonts w:ascii="Segoe UI" w:hAnsi="Segoe UI" w:cs="Segoe UI"/>
-          <w:color w:val="1C1D1F"/>
-          <w:sz w:val="20"/>
-          <w:szCs w:val="20"/>
-        </w:rPr>
-        <w:t xml:space="preserve"> Modules: -</w:t>
-      </w:r>
+        <w:spacing w:before="0" w:after="0"/>
+        <w:rPr>
+          <w:rStyle w:val="Strong"/>
+          <w:rFonts w:ascii="Segoe UI" w:hAnsi="Segoe UI" w:cs="Segoe UI"/>
+          <w:color w:val="1C1D1F"/>
+          <w:sz w:val="20"/>
+          <w:szCs w:val="20"/>
+        </w:rPr>
+      </w:pPr>
     </w:p>
     <w:p>
       <w:pPr>
         <w:pStyle w:val="NormalWeb"/>
         <w:shd w:val="clear" w:color="auto" w:fill="F7F9FA"/>
-        <w:rPr>
-          <w:rFonts w:ascii="Segoe UI" w:hAnsi="Segoe UI" w:cs="Segoe UI"/>
-          <w:color w:val="1C1D1F"/>
-          <w:sz w:val="20"/>
-          <w:szCs w:val="20"/>
-        </w:rPr>
-      </w:pPr>
-      <w:r>
-        <w:rPr>
+        <w:spacing w:before="0" w:after="0"/>
+        <w:rPr>
+          <w:rStyle w:val="Strong"/>
+          <w:rFonts w:ascii="Segoe UI" w:hAnsi="Segoe UI" w:cs="Segoe UI"/>
+          <w:color w:val="1C1D1F"/>
+          <w:sz w:val="20"/>
+          <w:szCs w:val="20"/>
+        </w:rPr>
+      </w:pPr>
+    </w:p>
+    <w:p>
+      <w:pPr>
+        <w:pStyle w:val="NormalWeb"/>
+        <w:shd w:val="clear" w:color="auto" w:fill="F7F9FA"/>
+        <w:spacing w:before="0" w:after="0"/>
+        <w:rPr>
+          <w:rFonts w:ascii="Segoe UI" w:hAnsi="Segoe UI" w:cs="Segoe UI"/>
+          <w:color w:val="1C1D1F"/>
+          <w:sz w:val="20"/>
+          <w:szCs w:val="20"/>
+        </w:rPr>
+      </w:pPr>
+      <w:r>
+        <w:rPr>
+          <w:rStyle w:val="Strong"/>
           <w:rFonts w:ascii="Segoe UI" w:hAnsi="Segoe UI" w:cs="Segoe UI"/>
           <w:color w:val="1C1D1F"/>
           <w:sz w:val="20"/>
           <w:szCs w:val="20"/>
         </w:rPr>
         <w:lastRenderedPageBreak/>
+        <w:t>Module</w:t>
+      </w:r>
+    </w:p>
+    <w:p>
+      <w:pPr>
+        <w:pStyle w:val="NormalWeb"/>
+        <w:shd w:val="clear" w:color="auto" w:fill="F7F9FA"/>
+        <w:rPr>
+          <w:rFonts w:ascii="Segoe UI" w:hAnsi="Segoe UI" w:cs="Segoe UI"/>
+          <w:color w:val="1C1D1F"/>
+          <w:sz w:val="20"/>
+          <w:szCs w:val="20"/>
+        </w:rPr>
+      </w:pPr>
+      <w:r>
+        <w:rPr>
+          <w:rFonts w:ascii="Segoe UI" w:hAnsi="Segoe UI" w:cs="Segoe UI"/>
+          <w:color w:val="1C1D1F"/>
+          <w:sz w:val="20"/>
+          <w:szCs w:val="20"/>
+        </w:rPr>
+        <w:t>Module is re-useable chunk of code. In Node JS, every file is a module.</w:t>
+      </w:r>
+      <w:r>
+        <w:rPr>
+          <w:rFonts w:ascii="Segoe UI" w:hAnsi="Segoe UI" w:cs="Segoe UI"/>
+          <w:color w:val="1C1D1F"/>
+          <w:sz w:val="20"/>
+          <w:szCs w:val="20"/>
+        </w:rPr>
+        <w:br/>
+      </w:r>
+      <w:r>
+        <w:rPr>
+          <w:rFonts w:ascii="Segoe UI" w:hAnsi="Segoe UI" w:cs="Segoe UI"/>
+          <w:color w:val="1C1D1F"/>
+          <w:sz w:val="20"/>
+          <w:szCs w:val="20"/>
+        </w:rPr>
+        <w:t xml:space="preserve">Types </w:t>
+      </w:r>
+      <w:proofErr w:type="gramStart"/>
+      <w:r>
+        <w:rPr>
+          <w:rFonts w:ascii="Segoe UI" w:hAnsi="Segoe UI" w:cs="Segoe UI"/>
+          <w:color w:val="1C1D1F"/>
+          <w:sz w:val="20"/>
+          <w:szCs w:val="20"/>
+        </w:rPr>
+        <w:t>Of</w:t>
+      </w:r>
+      <w:proofErr w:type="gramEnd"/>
+      <w:r>
+        <w:rPr>
+          <w:rFonts w:ascii="Segoe UI" w:hAnsi="Segoe UI" w:cs="Segoe UI"/>
+          <w:color w:val="1C1D1F"/>
+          <w:sz w:val="20"/>
+          <w:szCs w:val="20"/>
+        </w:rPr>
+        <w:t xml:space="preserve"> Modules: -</w:t>
+      </w:r>
+    </w:p>
+    <w:p>
+      <w:pPr>
+        <w:pStyle w:val="NormalWeb"/>
+        <w:shd w:val="clear" w:color="auto" w:fill="F7F9FA"/>
+        <w:rPr>
+          <w:rFonts w:ascii="Segoe UI" w:hAnsi="Segoe UI" w:cs="Segoe UI"/>
+          <w:color w:val="1C1D1F"/>
+          <w:sz w:val="20"/>
+          <w:szCs w:val="20"/>
+        </w:rPr>
+      </w:pPr>
+      <w:r>
+        <w:rPr>
+          <w:rFonts w:ascii="Segoe UI" w:hAnsi="Segoe UI" w:cs="Segoe UI"/>
+          <w:color w:val="1C1D1F"/>
+          <w:sz w:val="20"/>
+          <w:szCs w:val="20"/>
+        </w:rPr>
         <w:t>1. Local Modules: Modules we create in our application.</w:t>
       </w:r>
       <w:r>
@@ -1214,207 +1256,13 @@
         <w:shd w:val="clear" w:color="auto" w:fill="F7F9FA"/>
         <w:spacing w:before="0" w:after="0"/>
         <w:rPr>
-          <w:rFonts w:ascii="Segoe UI" w:hAnsi="Segoe UI" w:cs="Segoe UI"/>
-          <w:color w:val="1C1D1F"/>
-          <w:sz w:val="20"/>
-          <w:szCs w:val="20"/>
-        </w:rPr>
-      </w:pPr>
-      <w:r>
-        <w:rPr>
           <w:rStyle w:val="Strong"/>
           <w:rFonts w:ascii="Segoe UI" w:hAnsi="Segoe UI" w:cs="Segoe UI"/>
           <w:color w:val="1C1D1F"/>
           <w:sz w:val="20"/>
           <w:szCs w:val="20"/>
         </w:rPr>
-        <w:t>Build In Modules</w:t>
-      </w:r>
-    </w:p>
-    <w:p>
-      <w:pPr>
-        <w:pStyle w:val="NormalWeb"/>
-        <w:shd w:val="clear" w:color="auto" w:fill="F7F9FA"/>
-        <w:rPr>
-          <w:rFonts w:ascii="Segoe UI" w:hAnsi="Segoe UI" w:cs="Segoe UI"/>
-          <w:color w:val="1C1D1F"/>
-          <w:sz w:val="20"/>
-          <w:szCs w:val="20"/>
-        </w:rPr>
-      </w:pPr>
-      <w:r>
-        <w:rPr>
-          <w:rFonts w:ascii="Segoe UI" w:hAnsi="Segoe UI" w:cs="Segoe UI"/>
-          <w:color w:val="1C1D1F"/>
-          <w:sz w:val="20"/>
-          <w:szCs w:val="20"/>
-        </w:rPr>
-        <w:t>Sometimes referred as Core Modules</w:t>
-      </w:r>
-    </w:p>
-    <w:p>
-      <w:pPr>
-        <w:pStyle w:val="NormalWeb"/>
-        <w:shd w:val="clear" w:color="auto" w:fill="F7F9FA"/>
-        <w:rPr>
-          <w:rFonts w:ascii="Segoe UI" w:hAnsi="Segoe UI" w:cs="Segoe UI"/>
-          <w:color w:val="1C1D1F"/>
-          <w:sz w:val="20"/>
-          <w:szCs w:val="20"/>
-        </w:rPr>
-      </w:pPr>
-      <w:r>
-        <w:rPr>
-          <w:rFonts w:ascii="Segoe UI" w:hAnsi="Segoe UI" w:cs="Segoe UI"/>
-          <w:color w:val="1C1D1F"/>
-          <w:sz w:val="20"/>
-          <w:szCs w:val="20"/>
-        </w:rPr>
-        <w:t>1. Path</w:t>
-      </w:r>
-      <w:r>
-        <w:rPr>
-          <w:rFonts w:ascii="Segoe UI" w:hAnsi="Segoe UI" w:cs="Segoe UI"/>
-          <w:color w:val="1C1D1F"/>
-          <w:sz w:val="20"/>
-          <w:szCs w:val="20"/>
-        </w:rPr>
-        <w:br/>
-      </w:r>
-      <w:r>
-        <w:rPr>
-          <w:rFonts w:ascii="Segoe UI" w:hAnsi="Segoe UI" w:cs="Segoe UI"/>
-          <w:color w:val="1C1D1F"/>
-          <w:sz w:val="20"/>
-          <w:szCs w:val="20"/>
-        </w:rPr>
-        <w:t xml:space="preserve">2. </w:t>
-      </w:r>
-      <w:proofErr w:type="gramStart"/>
-      <w:r>
-        <w:rPr>
-          <w:rFonts w:ascii="Segoe UI" w:hAnsi="Segoe UI" w:cs="Segoe UI"/>
-          <w:color w:val="1C1D1F"/>
-          <w:sz w:val="20"/>
-          <w:szCs w:val="20"/>
-        </w:rPr>
-        <w:t>Events</w:t>
-      </w:r>
-      <w:r>
-        <w:rPr>
-          <w:rFonts w:ascii="Segoe UI" w:hAnsi="Segoe UI" w:cs="Segoe UI"/>
-          <w:color w:val="1C1D1F"/>
-          <w:sz w:val="20"/>
-          <w:szCs w:val="20"/>
-        </w:rPr>
-        <w:br/>
-      </w:r>
-      <w:r>
-        <w:rPr>
-          <w:rFonts w:ascii="Segoe UI" w:hAnsi="Segoe UI" w:cs="Segoe UI"/>
-          <w:color w:val="1C1D1F"/>
-          <w:sz w:val="20"/>
-          <w:szCs w:val="20"/>
-        </w:rPr>
-        <w:t>3.</w:t>
-      </w:r>
-      <w:proofErr w:type="gramEnd"/>
-      <w:r>
-        <w:rPr>
-          <w:rFonts w:ascii="Segoe UI" w:hAnsi="Segoe UI" w:cs="Segoe UI"/>
-          <w:color w:val="1C1D1F"/>
-          <w:sz w:val="20"/>
-          <w:szCs w:val="20"/>
-        </w:rPr>
-        <w:t xml:space="preserve"> </w:t>
-      </w:r>
-      <w:proofErr w:type="gramStart"/>
-      <w:r>
-        <w:rPr>
-          <w:rFonts w:ascii="Segoe UI" w:hAnsi="Segoe UI" w:cs="Segoe UI"/>
-          <w:color w:val="1C1D1F"/>
-          <w:sz w:val="20"/>
-          <w:szCs w:val="20"/>
-        </w:rPr>
-        <w:t>Fs</w:t>
-      </w:r>
-      <w:r>
-        <w:rPr>
-          <w:rFonts w:ascii="Segoe UI" w:hAnsi="Segoe UI" w:cs="Segoe UI"/>
-          <w:color w:val="1C1D1F"/>
-          <w:sz w:val="20"/>
-          <w:szCs w:val="20"/>
-        </w:rPr>
-        <w:br/>
-      </w:r>
-      <w:r>
-        <w:rPr>
-          <w:rFonts w:ascii="Segoe UI" w:hAnsi="Segoe UI" w:cs="Segoe UI"/>
-          <w:color w:val="1C1D1F"/>
-          <w:sz w:val="20"/>
-          <w:szCs w:val="20"/>
-        </w:rPr>
-        <w:t>4.</w:t>
-      </w:r>
-      <w:proofErr w:type="gramEnd"/>
-      <w:r>
-        <w:rPr>
-          <w:rFonts w:ascii="Segoe UI" w:hAnsi="Segoe UI" w:cs="Segoe UI"/>
-          <w:color w:val="1C1D1F"/>
-          <w:sz w:val="20"/>
-          <w:szCs w:val="20"/>
-        </w:rPr>
-        <w:t xml:space="preserve"> </w:t>
-      </w:r>
-      <w:proofErr w:type="gramStart"/>
-      <w:r>
-        <w:rPr>
-          <w:rFonts w:ascii="Segoe UI" w:hAnsi="Segoe UI" w:cs="Segoe UI"/>
-          <w:color w:val="1C1D1F"/>
-          <w:sz w:val="20"/>
-          <w:szCs w:val="20"/>
-        </w:rPr>
-        <w:t>Stream</w:t>
-      </w:r>
-      <w:r>
-        <w:rPr>
-          <w:rFonts w:ascii="Segoe UI" w:hAnsi="Segoe UI" w:cs="Segoe UI"/>
-          <w:color w:val="1C1D1F"/>
-          <w:sz w:val="20"/>
-          <w:szCs w:val="20"/>
-        </w:rPr>
-        <w:br/>
-      </w:r>
-      <w:r>
-        <w:rPr>
-          <w:rFonts w:ascii="Segoe UI" w:hAnsi="Segoe UI" w:cs="Segoe UI"/>
-          <w:color w:val="1C1D1F"/>
-          <w:sz w:val="20"/>
-          <w:szCs w:val="20"/>
-        </w:rPr>
-        <w:t>5.</w:t>
-      </w:r>
-      <w:proofErr w:type="gramEnd"/>
-      <w:r>
-        <w:rPr>
-          <w:rFonts w:ascii="Segoe UI" w:hAnsi="Segoe UI" w:cs="Segoe UI"/>
-          <w:color w:val="1C1D1F"/>
-          <w:sz w:val="20"/>
-          <w:szCs w:val="20"/>
-        </w:rPr>
-        <w:t xml:space="preserve"> </w:t>
-      </w:r>
-      <w:proofErr w:type="gramStart"/>
-      <w:r>
-        <w:rPr>
-          <w:rFonts w:ascii="Segoe UI" w:hAnsi="Segoe UI" w:cs="Segoe UI"/>
-          <w:color w:val="1C1D1F"/>
-          <w:sz w:val="20"/>
-          <w:szCs w:val="20"/>
-        </w:rPr>
-        <w:t>http</w:t>
-      </w:r>
-      <w:proofErr w:type="gramEnd"/>
+      </w:pPr>
     </w:p>
     <w:p>
       <w:pPr>
@@ -1422,6 +1270,7 @@
         <w:shd w:val="clear" w:color="auto" w:fill="F7F9FA"/>
         <w:spacing w:before="0" w:after="0"/>
         <w:rPr>
+          <w:rStyle w:val="Strong"/>
           <w:rFonts w:ascii="Segoe UI" w:hAnsi="Segoe UI" w:cs="Segoe UI"/>
           <w:color w:val="1C1D1F"/>
           <w:sz w:val="20"/>
@@ -1435,23 +1284,13 @@
         <w:shd w:val="clear" w:color="auto" w:fill="F7F9FA"/>
         <w:spacing w:before="0" w:after="0"/>
         <w:rPr>
-          <w:rFonts w:ascii="Segoe UI" w:hAnsi="Segoe UI" w:cs="Segoe UI"/>
-          <w:color w:val="1C1D1F"/>
-          <w:sz w:val="20"/>
-          <w:szCs w:val="20"/>
-        </w:rPr>
-      </w:pPr>
-      <w:r>
-        <w:rPr>
           <w:rStyle w:val="Strong"/>
           <w:rFonts w:ascii="Segoe UI" w:hAnsi="Segoe UI" w:cs="Segoe UI"/>
           <w:color w:val="1C1D1F"/>
           <w:sz w:val="20"/>
           <w:szCs w:val="20"/>
         </w:rPr>
-        <w:lastRenderedPageBreak/>
-        <w:t>Path Module</w:t>
-      </w:r>
+      </w:pPr>
     </w:p>
     <w:p>
       <w:pPr>
@@ -1467,21 +1306,74 @@
       </w:pPr>
       <w:r>
         <w:rPr>
-          <w:rFonts w:ascii="Segoe UI" w:hAnsi="Segoe UI" w:cs="Segoe UI"/>
-          <w:color w:val="1C1D1F"/>
-          <w:sz w:val="20"/>
-          <w:szCs w:val="20"/>
-        </w:rPr>
-        <w:t>Used while we work for file &amp; directory paths.</w:t>
-      </w:r>
-      <w:r>
-        <w:rPr>
-          <w:rFonts w:ascii="Segoe UI" w:hAnsi="Segoe UI" w:cs="Segoe UI"/>
-          <w:color w:val="1C1D1F"/>
-          <w:sz w:val="20"/>
-          <w:szCs w:val="20"/>
-        </w:rPr>
-        <w:br/>
+          <w:rStyle w:val="Strong"/>
+          <w:rFonts w:ascii="Segoe UI" w:hAnsi="Segoe UI" w:cs="Segoe UI"/>
+          <w:color w:val="1C1D1F"/>
+          <w:sz w:val="20"/>
+          <w:szCs w:val="20"/>
+        </w:rPr>
+        <w:lastRenderedPageBreak/>
+        <w:t>Build In Modules</w:t>
+      </w:r>
+    </w:p>
+    <w:p>
+      <w:pPr>
+        <w:pStyle w:val="NormalWeb"/>
+        <w:shd w:val="clear" w:color="auto" w:fill="F7F9FA"/>
+        <w:rPr>
+          <w:rFonts w:ascii="Segoe UI" w:hAnsi="Segoe UI" w:cs="Segoe UI"/>
+          <w:color w:val="1C1D1F"/>
+          <w:sz w:val="20"/>
+          <w:szCs w:val="20"/>
+        </w:rPr>
+      </w:pPr>
+      <w:r>
+        <w:rPr>
+          <w:rFonts w:ascii="Segoe UI" w:hAnsi="Segoe UI" w:cs="Segoe UI"/>
+          <w:color w:val="1C1D1F"/>
+          <w:sz w:val="20"/>
+          <w:szCs w:val="20"/>
+        </w:rPr>
+        <w:t>Sometimes referred as Core Modules</w:t>
+      </w:r>
+    </w:p>
+    <w:p>
+      <w:pPr>
+        <w:pStyle w:val="NormalWeb"/>
+        <w:shd w:val="clear" w:color="auto" w:fill="F7F9FA"/>
+        <w:rPr>
+          <w:rFonts w:ascii="Segoe UI" w:hAnsi="Segoe UI" w:cs="Segoe UI"/>
+          <w:color w:val="1C1D1F"/>
+          <w:sz w:val="20"/>
+          <w:szCs w:val="20"/>
+        </w:rPr>
+      </w:pPr>
+      <w:r>
+        <w:rPr>
+          <w:rFonts w:ascii="Segoe UI" w:hAnsi="Segoe UI" w:cs="Segoe UI"/>
+          <w:color w:val="1C1D1F"/>
+          <w:sz w:val="20"/>
+          <w:szCs w:val="20"/>
+        </w:rPr>
+        <w:t>1. Path</w:t>
+      </w:r>
+      <w:r>
+        <w:rPr>
+          <w:rFonts w:ascii="Segoe UI" w:hAnsi="Segoe UI" w:cs="Segoe UI"/>
+          <w:color w:val="1C1D1F"/>
+          <w:sz w:val="20"/>
+          <w:szCs w:val="20"/>
+        </w:rPr>
+        <w:br/>
+      </w:r>
+      <w:r>
+        <w:rPr>
+          <w:rFonts w:ascii="Segoe UI" w:hAnsi="Segoe UI" w:cs="Segoe UI"/>
+          <w:color w:val="1C1D1F"/>
+          <w:sz w:val="20"/>
+          <w:szCs w:val="20"/>
+        </w:rPr>
+        <w:t xml:space="preserve">2. </w:t>
       </w:r>
       <w:proofErr w:type="gramStart"/>
       <w:r>
@@ -1491,7 +1383,25 @@
           <w:sz w:val="20"/>
           <w:szCs w:val="20"/>
         </w:rPr>
-        <w:t>Importing path module.</w:t>
+        <w:t>Events</w:t>
+      </w:r>
+      <w:r>
+        <w:rPr>
+          <w:rFonts w:ascii="Segoe UI" w:hAnsi="Segoe UI" w:cs="Segoe UI"/>
+          <w:color w:val="1C1D1F"/>
+          <w:sz w:val="20"/>
+          <w:szCs w:val="20"/>
+        </w:rPr>
+        <w:br/>
+      </w:r>
+      <w:r>
+        <w:rPr>
+          <w:rFonts w:ascii="Segoe UI" w:hAnsi="Segoe UI" w:cs="Segoe UI"/>
+          <w:color w:val="1C1D1F"/>
+          <w:sz w:val="20"/>
+          <w:szCs w:val="20"/>
+        </w:rPr>
+        <w:t>3.</w:t>
       </w:r>
       <w:proofErr w:type="gramEnd"/>
       <w:r>
@@ -1501,7 +1411,7 @@
           <w:sz w:val="20"/>
           <w:szCs w:val="20"/>
         </w:rPr>
-        <w:br/>
+        <w:t xml:space="preserve"> </w:t>
       </w:r>
       <w:proofErr w:type="gramStart"/>
       <w:r>
@@ -1511,7 +1421,25 @@
           <w:sz w:val="20"/>
           <w:szCs w:val="20"/>
         </w:rPr>
-        <w:t>const</w:t>
+        <w:t>Fs</w:t>
+      </w:r>
+      <w:r>
+        <w:rPr>
+          <w:rFonts w:ascii="Segoe UI" w:hAnsi="Segoe UI" w:cs="Segoe UI"/>
+          <w:color w:val="1C1D1F"/>
+          <w:sz w:val="20"/>
+          <w:szCs w:val="20"/>
+        </w:rPr>
+        <w:br/>
+      </w:r>
+      <w:r>
+        <w:rPr>
+          <w:rFonts w:ascii="Segoe UI" w:hAnsi="Segoe UI" w:cs="Segoe UI"/>
+          <w:color w:val="1C1D1F"/>
+          <w:sz w:val="20"/>
+          <w:szCs w:val="20"/>
+        </w:rPr>
+        <w:t>4.</w:t>
       </w:r>
       <w:proofErr w:type="gramEnd"/>
       <w:r>
@@ -1521,28 +1449,57 @@
           <w:sz w:val="20"/>
           <w:szCs w:val="20"/>
         </w:rPr>
-        <w:t xml:space="preserve"> path = require(‘</w:t>
-      </w:r>
-      <w:proofErr w:type="spellStart"/>
-      <w:r>
-        <w:rPr>
-          <w:rFonts w:ascii="Segoe UI" w:hAnsi="Segoe UI" w:cs="Segoe UI"/>
-          <w:color w:val="1C1D1F"/>
-          <w:sz w:val="20"/>
-          <w:szCs w:val="20"/>
-        </w:rPr>
-        <w:t>node:path</w:t>
-      </w:r>
-      <w:proofErr w:type="spellEnd"/>
-      <w:r>
-        <w:rPr>
-          <w:rFonts w:ascii="Segoe UI" w:hAnsi="Segoe UI" w:cs="Segoe UI"/>
-          <w:color w:val="1C1D1F"/>
-          <w:sz w:val="20"/>
-          <w:szCs w:val="20"/>
-        </w:rPr>
-        <w:t>’); // prefixing it with node to indicate that it is built in module.</w:t>
-      </w:r>
+        <w:t xml:space="preserve"> </w:t>
+      </w:r>
+      <w:proofErr w:type="gramStart"/>
+      <w:r>
+        <w:rPr>
+          <w:rFonts w:ascii="Segoe UI" w:hAnsi="Segoe UI" w:cs="Segoe UI"/>
+          <w:color w:val="1C1D1F"/>
+          <w:sz w:val="20"/>
+          <w:szCs w:val="20"/>
+        </w:rPr>
+        <w:t>Stream</w:t>
+      </w:r>
+      <w:r>
+        <w:rPr>
+          <w:rFonts w:ascii="Segoe UI" w:hAnsi="Segoe UI" w:cs="Segoe UI"/>
+          <w:color w:val="1C1D1F"/>
+          <w:sz w:val="20"/>
+          <w:szCs w:val="20"/>
+        </w:rPr>
+        <w:br/>
+      </w:r>
+      <w:r>
+        <w:rPr>
+          <w:rFonts w:ascii="Segoe UI" w:hAnsi="Segoe UI" w:cs="Segoe UI"/>
+          <w:color w:val="1C1D1F"/>
+          <w:sz w:val="20"/>
+          <w:szCs w:val="20"/>
+        </w:rPr>
+        <w:t>5.</w:t>
+      </w:r>
+      <w:proofErr w:type="gramEnd"/>
+      <w:r>
+        <w:rPr>
+          <w:rFonts w:ascii="Segoe UI" w:hAnsi="Segoe UI" w:cs="Segoe UI"/>
+          <w:color w:val="1C1D1F"/>
+          <w:sz w:val="20"/>
+          <w:szCs w:val="20"/>
+        </w:rPr>
+        <w:t xml:space="preserve"> </w:t>
+      </w:r>
+      <w:proofErr w:type="gramStart"/>
+      <w:r>
+        <w:rPr>
+          <w:rFonts w:ascii="Segoe UI" w:hAnsi="Segoe UI" w:cs="Segoe UI"/>
+          <w:color w:val="1C1D1F"/>
+          <w:sz w:val="20"/>
+          <w:szCs w:val="20"/>
+        </w:rPr>
+        <w:t>http</w:t>
+      </w:r>
+      <w:proofErr w:type="gramEnd"/>
     </w:p>
     <w:p>
       <w:pPr>
@@ -1558,48 +1515,162 @@
       </w:pPr>
       <w:r>
         <w:rPr>
-          <w:rFonts w:ascii="Segoe UI" w:hAnsi="Segoe UI" w:cs="Segoe UI"/>
-          <w:color w:val="1C1D1F"/>
-          <w:sz w:val="20"/>
-          <w:szCs w:val="20"/>
-        </w:rPr>
-        <w:t xml:space="preserve">Or we can write const path = </w:t>
-      </w:r>
-      <w:proofErr w:type="gramStart"/>
-      <w:r>
-        <w:rPr>
-          <w:rFonts w:ascii="Segoe UI" w:hAnsi="Segoe UI" w:cs="Segoe UI"/>
-          <w:color w:val="1C1D1F"/>
-          <w:sz w:val="20"/>
-          <w:szCs w:val="20"/>
-        </w:rPr>
-        <w:t>require(</w:t>
-      </w:r>
-      <w:proofErr w:type="gramEnd"/>
-      <w:r>
-        <w:rPr>
-          <w:rFonts w:ascii="Segoe UI" w:hAnsi="Segoe UI" w:cs="Segoe UI"/>
-          <w:color w:val="1C1D1F"/>
-          <w:sz w:val="20"/>
-          <w:szCs w:val="20"/>
-        </w:rPr>
-        <w:t>‘path’);</w:t>
-      </w:r>
-      <w:r>
-        <w:rPr>
-          <w:rFonts w:ascii="Segoe UI" w:hAnsi="Segoe UI" w:cs="Segoe UI"/>
-          <w:color w:val="1C1D1F"/>
-          <w:sz w:val="20"/>
-          <w:szCs w:val="20"/>
-        </w:rPr>
-        <w:br/>
-        <w:t>Path Module has about 14 different properties and method exposed. Some of them are as follows:</w:t>
+          <w:rStyle w:val="Strong"/>
+          <w:rFonts w:ascii="Segoe UI" w:hAnsi="Segoe UI" w:cs="Segoe UI"/>
+          <w:color w:val="1C1D1F"/>
+          <w:sz w:val="20"/>
+          <w:szCs w:val="20"/>
+        </w:rPr>
+        <w:t>Path Module</w:t>
       </w:r>
     </w:p>
     <w:p>
       <w:pPr>
         <w:pStyle w:val="NormalWeb"/>
         <w:shd w:val="clear" w:color="auto" w:fill="F7F9FA"/>
+        <w:spacing w:before="0" w:after="0"/>
+        <w:rPr>
+          <w:rFonts w:ascii="Segoe UI" w:hAnsi="Segoe UI" w:cs="Segoe UI"/>
+          <w:color w:val="1C1D1F"/>
+          <w:sz w:val="20"/>
+          <w:szCs w:val="20"/>
+        </w:rPr>
+      </w:pPr>
+      <w:r>
+        <w:rPr>
+          <w:rFonts w:ascii="Segoe UI" w:hAnsi="Segoe UI" w:cs="Segoe UI"/>
+          <w:color w:val="1C1D1F"/>
+          <w:sz w:val="20"/>
+          <w:szCs w:val="20"/>
+        </w:rPr>
+        <w:t>Used while we work for file &amp; directory paths.</w:t>
+      </w:r>
+      <w:r>
+        <w:rPr>
+          <w:rFonts w:ascii="Segoe UI" w:hAnsi="Segoe UI" w:cs="Segoe UI"/>
+          <w:color w:val="1C1D1F"/>
+          <w:sz w:val="20"/>
+          <w:szCs w:val="20"/>
+        </w:rPr>
+        <w:br/>
+      </w:r>
+      <w:proofErr w:type="gramStart"/>
+      <w:r>
+        <w:rPr>
+          <w:rFonts w:ascii="Segoe UI" w:hAnsi="Segoe UI" w:cs="Segoe UI"/>
+          <w:color w:val="1C1D1F"/>
+          <w:sz w:val="20"/>
+          <w:szCs w:val="20"/>
+        </w:rPr>
+        <w:t>Importing path module.</w:t>
+      </w:r>
+      <w:proofErr w:type="gramEnd"/>
+      <w:r>
+        <w:rPr>
+          <w:rFonts w:ascii="Segoe UI" w:hAnsi="Segoe UI" w:cs="Segoe UI"/>
+          <w:color w:val="1C1D1F"/>
+          <w:sz w:val="20"/>
+          <w:szCs w:val="20"/>
+        </w:rPr>
+        <w:br/>
+      </w:r>
+      <w:proofErr w:type="gramStart"/>
+      <w:r>
+        <w:rPr>
+          <w:rFonts w:ascii="Segoe UI" w:hAnsi="Segoe UI" w:cs="Segoe UI"/>
+          <w:color w:val="1C1D1F"/>
+          <w:sz w:val="20"/>
+          <w:szCs w:val="20"/>
+        </w:rPr>
+        <w:t>const</w:t>
+      </w:r>
+      <w:proofErr w:type="gramEnd"/>
+      <w:r>
+        <w:rPr>
+          <w:rFonts w:ascii="Segoe UI" w:hAnsi="Segoe UI" w:cs="Segoe UI"/>
+          <w:color w:val="1C1D1F"/>
+          <w:sz w:val="20"/>
+          <w:szCs w:val="20"/>
+        </w:rPr>
+        <w:t xml:space="preserve"> path = require(‘</w:t>
+      </w:r>
+      <w:proofErr w:type="spellStart"/>
+      <w:r>
+        <w:rPr>
+          <w:rFonts w:ascii="Segoe UI" w:hAnsi="Segoe UI" w:cs="Segoe UI"/>
+          <w:color w:val="1C1D1F"/>
+          <w:sz w:val="20"/>
+          <w:szCs w:val="20"/>
+        </w:rPr>
+        <w:t>node:path</w:t>
+      </w:r>
+      <w:proofErr w:type="spellEnd"/>
+      <w:r>
+        <w:rPr>
+          <w:rFonts w:ascii="Segoe UI" w:hAnsi="Segoe UI" w:cs="Segoe UI"/>
+          <w:color w:val="1C1D1F"/>
+          <w:sz w:val="20"/>
+          <w:szCs w:val="20"/>
+        </w:rPr>
+        <w:t>’); // prefixing it with node to indicate that it is built in module.</w:t>
+      </w:r>
+    </w:p>
+    <w:p>
+      <w:pPr>
+        <w:pStyle w:val="NormalWeb"/>
+        <w:shd w:val="clear" w:color="auto" w:fill="F7F9FA"/>
+        <w:spacing w:before="0" w:after="0"/>
+        <w:rPr>
+          <w:rFonts w:ascii="Segoe UI" w:hAnsi="Segoe UI" w:cs="Segoe UI"/>
+          <w:color w:val="1C1D1F"/>
+          <w:sz w:val="20"/>
+          <w:szCs w:val="20"/>
+        </w:rPr>
+      </w:pPr>
+      <w:r>
+        <w:rPr>
+          <w:rFonts w:ascii="Segoe UI" w:hAnsi="Segoe UI" w:cs="Segoe UI"/>
+          <w:color w:val="1C1D1F"/>
+          <w:sz w:val="20"/>
+          <w:szCs w:val="20"/>
+        </w:rPr>
+        <w:t xml:space="preserve">Or we can write const path = </w:t>
+      </w:r>
+      <w:proofErr w:type="gramStart"/>
+      <w:r>
+        <w:rPr>
+          <w:rFonts w:ascii="Segoe UI" w:hAnsi="Segoe UI" w:cs="Segoe UI"/>
+          <w:color w:val="1C1D1F"/>
+          <w:sz w:val="20"/>
+          <w:szCs w:val="20"/>
+        </w:rPr>
+        <w:t>require(</w:t>
+      </w:r>
+      <w:proofErr w:type="gramEnd"/>
+      <w:r>
+        <w:rPr>
+          <w:rFonts w:ascii="Segoe UI" w:hAnsi="Segoe UI" w:cs="Segoe UI"/>
+          <w:color w:val="1C1D1F"/>
+          <w:sz w:val="20"/>
+          <w:szCs w:val="20"/>
+        </w:rPr>
+        <w:t>‘path’);</w:t>
+      </w:r>
+      <w:r>
+        <w:rPr>
+          <w:rFonts w:ascii="Segoe UI" w:hAnsi="Segoe UI" w:cs="Segoe UI"/>
+          <w:color w:val="1C1D1F"/>
+          <w:sz w:val="20"/>
+          <w:szCs w:val="20"/>
+        </w:rPr>
+        <w:br/>
+        <w:t>Path Module has about 14 different properties and method exposed. Some of them are as follows:</w:t>
+      </w:r>
+    </w:p>
+    <w:p>
+      <w:pPr>
+        <w:pStyle w:val="NormalWeb"/>
+        <w:shd w:val="clear" w:color="auto" w:fill="F7F9FA"/>
         <w:rPr>
           <w:rFonts w:ascii="Segoe UI" w:hAnsi="Segoe UI" w:cs="Segoe UI"/>
           <w:color w:val="1C1D1F"/>
@@ -1936,10 +2007,3140 @@
     <w:p>
       <w:pPr>
         <w:rPr>
-          <w:sz w:val="20"/>
-          <w:szCs w:val="20"/>
-        </w:rPr>
-      </w:pPr>
+          <w:b/>
+          <w:sz w:val="20"/>
+          <w:szCs w:val="20"/>
+        </w:rPr>
+      </w:pPr>
+      <w:r>
+        <w:rPr>
+          <w:b/>
+          <w:sz w:val="20"/>
+          <w:szCs w:val="20"/>
+        </w:rPr>
+        <w:t>Events Module</w:t>
+      </w:r>
+    </w:p>
+    <w:p>
+      <w:pPr>
+        <w:rPr>
+          <w:sz w:val="20"/>
+          <w:szCs w:val="20"/>
+        </w:rPr>
+      </w:pPr>
+      <w:r>
+        <w:rPr>
+          <w:sz w:val="20"/>
+          <w:szCs w:val="20"/>
+        </w:rPr>
+        <w:t xml:space="preserve">Const </w:t>
+      </w:r>
+      <w:proofErr w:type="spellStart"/>
+      <w:r>
+        <w:rPr>
+          <w:sz w:val="20"/>
+          <w:szCs w:val="20"/>
+        </w:rPr>
+        <w:t>eventEmitter</w:t>
+      </w:r>
+      <w:proofErr w:type="spellEnd"/>
+      <w:r>
+        <w:rPr>
+          <w:sz w:val="20"/>
+          <w:szCs w:val="20"/>
+        </w:rPr>
+        <w:t xml:space="preserve"> = </w:t>
+      </w:r>
+      <w:proofErr w:type="gramStart"/>
+      <w:r>
+        <w:rPr>
+          <w:sz w:val="20"/>
+          <w:szCs w:val="20"/>
+        </w:rPr>
+        <w:t>require(</w:t>
+      </w:r>
+      <w:proofErr w:type="gramEnd"/>
+      <w:r>
+        <w:rPr>
+          <w:sz w:val="20"/>
+          <w:szCs w:val="20"/>
+        </w:rPr>
+        <w:t>“</w:t>
+      </w:r>
+      <w:proofErr w:type="spellStart"/>
+      <w:r>
+        <w:rPr>
+          <w:sz w:val="20"/>
+          <w:szCs w:val="20"/>
+        </w:rPr>
+        <w:t>node:events</w:t>
+      </w:r>
+      <w:proofErr w:type="spellEnd"/>
+      <w:r>
+        <w:rPr>
+          <w:sz w:val="20"/>
+          <w:szCs w:val="20"/>
+        </w:rPr>
+        <w:t xml:space="preserve">”); or const </w:t>
+      </w:r>
+      <w:proofErr w:type="spellStart"/>
+      <w:r>
+        <w:rPr>
+          <w:sz w:val="20"/>
+          <w:szCs w:val="20"/>
+        </w:rPr>
+        <w:t>eventEmitter</w:t>
+      </w:r>
+      <w:proofErr w:type="spellEnd"/>
+      <w:r>
+        <w:rPr>
+          <w:sz w:val="20"/>
+          <w:szCs w:val="20"/>
+        </w:rPr>
+        <w:t xml:space="preserve"> = require(“events”);</w:t>
+      </w:r>
+      <w:r>
+        <w:rPr>
+          <w:sz w:val="20"/>
+          <w:szCs w:val="20"/>
+        </w:rPr>
+        <w:br/>
+        <w:t xml:space="preserve">const emitter = new </w:t>
+      </w:r>
+      <w:proofErr w:type="spellStart"/>
+      <w:r>
+        <w:rPr>
+          <w:sz w:val="20"/>
+          <w:szCs w:val="20"/>
+        </w:rPr>
+        <w:t>eventEmitter</w:t>
+      </w:r>
+      <w:proofErr w:type="spellEnd"/>
+      <w:r>
+        <w:rPr>
+          <w:sz w:val="20"/>
+          <w:szCs w:val="20"/>
+        </w:rPr>
+        <w:t>();</w:t>
+      </w:r>
+    </w:p>
+    <w:p>
+      <w:pPr>
+        <w:rPr>
+          <w:sz w:val="20"/>
+          <w:szCs w:val="20"/>
+        </w:rPr>
+      </w:pPr>
+      <w:r>
+        <w:rPr>
+          <w:sz w:val="20"/>
+          <w:szCs w:val="20"/>
+        </w:rPr>
+        <w:t xml:space="preserve">We can register an event using </w:t>
+      </w:r>
+      <w:proofErr w:type="spellStart"/>
+      <w:proofErr w:type="gramStart"/>
+      <w:r>
+        <w:rPr>
+          <w:sz w:val="20"/>
+          <w:szCs w:val="20"/>
+        </w:rPr>
+        <w:t>emitter.on</w:t>
+      </w:r>
+      <w:proofErr w:type="spellEnd"/>
+      <w:r>
+        <w:rPr>
+          <w:sz w:val="20"/>
+          <w:szCs w:val="20"/>
+        </w:rPr>
+        <w:t>(</w:t>
+      </w:r>
+      <w:proofErr w:type="gramEnd"/>
+      <w:r>
+        <w:rPr>
+          <w:sz w:val="20"/>
+          <w:szCs w:val="20"/>
+        </w:rPr>
+        <w:t xml:space="preserve">) &amp; emit a method using </w:t>
+      </w:r>
+      <w:proofErr w:type="spellStart"/>
+      <w:r>
+        <w:rPr>
+          <w:sz w:val="20"/>
+          <w:szCs w:val="20"/>
+        </w:rPr>
+        <w:t>emitter.emit</w:t>
+      </w:r>
+      <w:proofErr w:type="spellEnd"/>
+      <w:r>
+        <w:rPr>
+          <w:sz w:val="20"/>
+          <w:szCs w:val="20"/>
+        </w:rPr>
+        <w:t>() method.</w:t>
+      </w:r>
+    </w:p>
+    <w:p>
+      <w:pPr>
+        <w:rPr>
+          <w:b/>
+          <w:sz w:val="20"/>
+          <w:szCs w:val="20"/>
+        </w:rPr>
+      </w:pPr>
+      <w:r>
+        <w:rPr>
+          <w:b/>
+          <w:sz w:val="20"/>
+          <w:szCs w:val="20"/>
+        </w:rPr>
+        <w:t>FS Module</w:t>
+      </w:r>
+    </w:p>
+    <w:p>
+      <w:pPr>
+        <w:rPr>
+          <w:sz w:val="20"/>
+          <w:szCs w:val="20"/>
+        </w:rPr>
+      </w:pPr>
+      <w:r>
+        <w:rPr>
+          <w:sz w:val="20"/>
+          <w:szCs w:val="20"/>
+        </w:rPr>
+        <w:t>Reading from file</w:t>
+      </w:r>
+      <w:r>
+        <w:rPr>
+          <w:sz w:val="20"/>
+          <w:szCs w:val="20"/>
+        </w:rPr>
+        <w:br/>
+        <w:t xml:space="preserve">Const </w:t>
+      </w:r>
+      <w:proofErr w:type="spellStart"/>
+      <w:r>
+        <w:rPr>
+          <w:sz w:val="20"/>
+          <w:szCs w:val="20"/>
+        </w:rPr>
+        <w:t>fs</w:t>
+      </w:r>
+      <w:proofErr w:type="spellEnd"/>
+      <w:r>
+        <w:rPr>
+          <w:sz w:val="20"/>
+          <w:szCs w:val="20"/>
+        </w:rPr>
+        <w:t xml:space="preserve"> = </w:t>
+      </w:r>
+      <w:proofErr w:type="gramStart"/>
+      <w:r>
+        <w:rPr>
+          <w:sz w:val="20"/>
+          <w:szCs w:val="20"/>
+        </w:rPr>
+        <w:t>require(</w:t>
+      </w:r>
+      <w:proofErr w:type="gramEnd"/>
+      <w:r>
+        <w:rPr>
+          <w:sz w:val="20"/>
+          <w:szCs w:val="20"/>
+        </w:rPr>
+        <w:t>“</w:t>
+      </w:r>
+      <w:proofErr w:type="spellStart"/>
+      <w:r>
+        <w:rPr>
+          <w:sz w:val="20"/>
+          <w:szCs w:val="20"/>
+        </w:rPr>
+        <w:t>node:fs</w:t>
+      </w:r>
+      <w:proofErr w:type="spellEnd"/>
+      <w:r>
+        <w:rPr>
+          <w:sz w:val="20"/>
+          <w:szCs w:val="20"/>
+        </w:rPr>
+        <w:t>”);</w:t>
+      </w:r>
+      <w:r>
+        <w:rPr>
+          <w:sz w:val="20"/>
+          <w:szCs w:val="20"/>
+        </w:rPr>
+        <w:br/>
+        <w:t xml:space="preserve">const </w:t>
+      </w:r>
+      <w:proofErr w:type="spellStart"/>
+      <w:r>
+        <w:rPr>
+          <w:sz w:val="20"/>
+          <w:szCs w:val="20"/>
+        </w:rPr>
+        <w:t>fileContent</w:t>
+      </w:r>
+      <w:proofErr w:type="spellEnd"/>
+      <w:r>
+        <w:rPr>
+          <w:sz w:val="20"/>
+          <w:szCs w:val="20"/>
+        </w:rPr>
+        <w:t xml:space="preserve"> = </w:t>
+      </w:r>
+      <w:proofErr w:type="spellStart"/>
+      <w:r>
+        <w:rPr>
+          <w:sz w:val="20"/>
+          <w:szCs w:val="20"/>
+        </w:rPr>
+        <w:t>fs.readFileSync</w:t>
+      </w:r>
+      <w:proofErr w:type="spellEnd"/>
+      <w:r>
+        <w:rPr>
+          <w:sz w:val="20"/>
+          <w:szCs w:val="20"/>
+        </w:rPr>
+        <w:t>(&lt;path of file that we want to read&gt;, ‘utf-8’);</w:t>
+      </w:r>
+    </w:p>
+    <w:p>
+      <w:pPr>
+        <w:rPr>
+          <w:sz w:val="20"/>
+          <w:szCs w:val="20"/>
+        </w:rPr>
+      </w:pPr>
+      <w:proofErr w:type="spellStart"/>
+      <w:proofErr w:type="gramStart"/>
+      <w:r>
+        <w:rPr>
+          <w:sz w:val="20"/>
+          <w:szCs w:val="20"/>
+        </w:rPr>
+        <w:t>fs.readFIle</w:t>
+      </w:r>
+      <w:proofErr w:type="spellEnd"/>
+      <w:r>
+        <w:rPr>
+          <w:sz w:val="20"/>
+          <w:szCs w:val="20"/>
+        </w:rPr>
+        <w:t>(</w:t>
+      </w:r>
+      <w:proofErr w:type="gramEnd"/>
+      <w:r>
+        <w:rPr>
+          <w:sz w:val="20"/>
+          <w:szCs w:val="20"/>
+        </w:rPr>
+        <w:t>&lt;path of file that we want to read&gt;, ‘utf-8’,(</w:t>
+      </w:r>
+      <w:proofErr w:type="spellStart"/>
+      <w:r>
+        <w:rPr>
+          <w:sz w:val="20"/>
+          <w:szCs w:val="20"/>
+        </w:rPr>
+        <w:t>error,data</w:t>
+      </w:r>
+      <w:proofErr w:type="spellEnd"/>
+      <w:r>
+        <w:rPr>
+          <w:sz w:val="20"/>
+          <w:szCs w:val="20"/>
+        </w:rPr>
+        <w:t>)=&gt;{</w:t>
+      </w:r>
+    </w:p>
+    <w:p>
+      <w:pPr>
+        <w:rPr>
+          <w:sz w:val="20"/>
+          <w:szCs w:val="20"/>
+        </w:rPr>
+      </w:pPr>
+      <w:r>
+        <w:rPr>
+          <w:sz w:val="20"/>
+          <w:szCs w:val="20"/>
+        </w:rPr>
+        <w:tab/>
+      </w:r>
+      <w:proofErr w:type="gramStart"/>
+      <w:r>
+        <w:rPr>
+          <w:sz w:val="20"/>
+          <w:szCs w:val="20"/>
+        </w:rPr>
+        <w:t>if(</w:t>
+      </w:r>
+      <w:proofErr w:type="gramEnd"/>
+      <w:r>
+        <w:rPr>
+          <w:sz w:val="20"/>
+          <w:szCs w:val="20"/>
+        </w:rPr>
+        <w:t>error){</w:t>
+      </w:r>
+      <w:r>
+        <w:rPr>
+          <w:sz w:val="20"/>
+          <w:szCs w:val="20"/>
+        </w:rPr>
+        <w:t xml:space="preserve"> </w:t>
+      </w:r>
+      <w:r>
+        <w:rPr>
+          <w:sz w:val="20"/>
+          <w:szCs w:val="20"/>
+        </w:rPr>
+        <w:t>console.log(error)}</w:t>
+      </w:r>
+      <w:r>
+        <w:rPr>
+          <w:sz w:val="20"/>
+          <w:szCs w:val="20"/>
+        </w:rPr>
+        <w:br/>
+      </w:r>
+      <w:r>
+        <w:rPr>
+          <w:sz w:val="20"/>
+          <w:szCs w:val="20"/>
+        </w:rPr>
+        <w:tab/>
+        <w:t>else {console.log(data)}</w:t>
+      </w:r>
+    </w:p>
+    <w:p>
+      <w:pPr>
+        <w:rPr>
+          <w:sz w:val="20"/>
+          <w:szCs w:val="20"/>
+        </w:rPr>
+      </w:pPr>
+      <w:r>
+        <w:rPr>
+          <w:sz w:val="20"/>
+          <w:szCs w:val="20"/>
+        </w:rPr>
+        <w:t>});</w:t>
+      </w:r>
+    </w:p>
+    <w:p>
+      <w:pPr>
+        <w:rPr>
+          <w:sz w:val="20"/>
+          <w:szCs w:val="20"/>
+        </w:rPr>
+      </w:pPr>
+      <w:r>
+        <w:rPr>
+          <w:sz w:val="20"/>
+          <w:szCs w:val="20"/>
+        </w:rPr>
+        <w:t xml:space="preserve">In </w:t>
+      </w:r>
+      <w:proofErr w:type="spellStart"/>
+      <w:r>
+        <w:rPr>
+          <w:sz w:val="20"/>
+          <w:szCs w:val="20"/>
+        </w:rPr>
+        <w:t>fs.readFile</w:t>
+      </w:r>
+      <w:proofErr w:type="spellEnd"/>
+      <w:r>
+        <w:rPr>
+          <w:sz w:val="20"/>
+          <w:szCs w:val="20"/>
+        </w:rPr>
+        <w:t xml:space="preserve">() method, we can read a file in a non-blocking asynchronous way, but in </w:t>
+      </w:r>
+      <w:proofErr w:type="spellStart"/>
+      <w:r>
+        <w:rPr>
+          <w:sz w:val="20"/>
+          <w:szCs w:val="20"/>
+        </w:rPr>
+        <w:t>fs.readFileSync</w:t>
+      </w:r>
+      <w:proofErr w:type="spellEnd"/>
+      <w:r>
+        <w:rPr>
+          <w:sz w:val="20"/>
+          <w:szCs w:val="20"/>
+        </w:rPr>
+        <w:t xml:space="preserve">() method, we can read files in a synchronous way, i.e. </w:t>
+      </w:r>
+      <w:r>
+        <w:rPr>
+          <w:sz w:val="20"/>
+          <w:szCs w:val="20"/>
+        </w:rPr>
+        <w:t>we are telling node.js to block other parallel process and do the current file reading process.</w:t>
+      </w:r>
+    </w:p>
+    <w:p>
+      <w:pPr>
+        <w:rPr>
+          <w:sz w:val="20"/>
+          <w:szCs w:val="20"/>
+        </w:rPr>
+      </w:pPr>
+      <w:r>
+        <w:rPr>
+          <w:sz w:val="20"/>
+          <w:szCs w:val="20"/>
+        </w:rPr>
+        <w:lastRenderedPageBreak/>
+        <w:t>Writing to file</w:t>
+      </w:r>
+    </w:p>
+    <w:p>
+      <w:pPr>
+        <w:rPr>
+          <w:sz w:val="20"/>
+          <w:szCs w:val="20"/>
+        </w:rPr>
+      </w:pPr>
+      <w:proofErr w:type="spellStart"/>
+      <w:proofErr w:type="gramStart"/>
+      <w:r>
+        <w:rPr>
+          <w:sz w:val="20"/>
+          <w:szCs w:val="20"/>
+        </w:rPr>
+        <w:t>fs.writeFileSync</w:t>
+      </w:r>
+      <w:proofErr w:type="spellEnd"/>
+      <w:r>
+        <w:rPr>
+          <w:sz w:val="20"/>
+          <w:szCs w:val="20"/>
+        </w:rPr>
+        <w:t>(</w:t>
+      </w:r>
+      <w:proofErr w:type="gramEnd"/>
+      <w:r>
+        <w:rPr>
+          <w:sz w:val="20"/>
+          <w:szCs w:val="20"/>
+        </w:rPr>
+        <w:t>&lt;file name&gt;, “&lt;file content&gt;”);</w:t>
+      </w:r>
+      <w:r>
+        <w:rPr>
+          <w:sz w:val="20"/>
+          <w:szCs w:val="20"/>
+        </w:rPr>
+        <w:br/>
+      </w:r>
+      <w:proofErr w:type="spellStart"/>
+      <w:r>
+        <w:rPr>
+          <w:sz w:val="20"/>
+          <w:szCs w:val="20"/>
+        </w:rPr>
+        <w:t>fs.writeFile</w:t>
+      </w:r>
+      <w:proofErr w:type="spellEnd"/>
+      <w:r>
+        <w:rPr>
+          <w:sz w:val="20"/>
+          <w:szCs w:val="20"/>
+        </w:rPr>
+        <w:t>(&lt;file name&gt;, “&lt;file content&gt;”, {flag: ‘a’}, (error) =&gt; {</w:t>
+      </w:r>
+      <w:r>
+        <w:rPr>
+          <w:sz w:val="20"/>
+          <w:szCs w:val="20"/>
+        </w:rPr>
+        <w:br/>
+        <w:t xml:space="preserve"> </w:t>
+      </w:r>
+      <w:r>
+        <w:rPr>
+          <w:sz w:val="20"/>
+          <w:szCs w:val="20"/>
+        </w:rPr>
+        <w:tab/>
+        <w:t>if(error){console.log(error)}</w:t>
+      </w:r>
+      <w:r>
+        <w:rPr>
+          <w:sz w:val="20"/>
+          <w:szCs w:val="20"/>
+        </w:rPr>
+        <w:br/>
+      </w:r>
+      <w:r>
+        <w:rPr>
+          <w:sz w:val="20"/>
+          <w:szCs w:val="20"/>
+        </w:rPr>
+        <w:tab/>
+        <w:t>else {console.log(“content has been written”)}</w:t>
+      </w:r>
+    </w:p>
+    <w:p>
+      <w:pPr>
+        <w:rPr>
+          <w:sz w:val="20"/>
+          <w:szCs w:val="20"/>
+        </w:rPr>
+      </w:pPr>
+      <w:r>
+        <w:rPr>
+          <w:sz w:val="20"/>
+          <w:szCs w:val="20"/>
+        </w:rPr>
+        <w:t>});</w:t>
+      </w:r>
+    </w:p>
+    <w:p>
+      <w:pPr>
+        <w:rPr>
+          <w:sz w:val="20"/>
+          <w:szCs w:val="20"/>
+        </w:rPr>
+      </w:pPr>
+      <w:r>
+        <w:rPr>
+          <w:sz w:val="20"/>
+          <w:szCs w:val="20"/>
+        </w:rPr>
+        <w:t>If a file to which we are adding data is not present then both these methods will create that file.</w:t>
+      </w:r>
+      <w:r>
+        <w:rPr>
+          <w:sz w:val="20"/>
+          <w:szCs w:val="20"/>
+        </w:rPr>
+        <w:br/>
+        <w:t>Flag: ‘a’ will append the data with existing file content. Absence of this flag will override the content.</w:t>
+      </w:r>
+    </w:p>
+    <w:p>
+      <w:pPr>
+        <w:rPr>
+          <w:sz w:val="20"/>
+          <w:szCs w:val="20"/>
+        </w:rPr>
+      </w:pPr>
+      <w:proofErr w:type="spellStart"/>
+      <w:proofErr w:type="gramStart"/>
+      <w:r>
+        <w:rPr>
+          <w:sz w:val="20"/>
+          <w:szCs w:val="20"/>
+        </w:rPr>
+        <w:t>fs.writeFileSync</w:t>
+      </w:r>
+      <w:proofErr w:type="spellEnd"/>
+      <w:r>
+        <w:rPr>
+          <w:sz w:val="20"/>
+          <w:szCs w:val="20"/>
+        </w:rPr>
+        <w:t xml:space="preserve">  is</w:t>
+      </w:r>
+      <w:proofErr w:type="gramEnd"/>
+      <w:r>
+        <w:rPr>
+          <w:sz w:val="20"/>
+          <w:szCs w:val="20"/>
+        </w:rPr>
+        <w:t xml:space="preserve"> blocking in nature. </w:t>
+      </w:r>
+      <w:proofErr w:type="spellStart"/>
+      <w:proofErr w:type="gramStart"/>
+      <w:r>
+        <w:rPr>
+          <w:sz w:val="20"/>
+          <w:szCs w:val="20"/>
+        </w:rPr>
+        <w:t>fs.writeFile</w:t>
+      </w:r>
+      <w:proofErr w:type="spellEnd"/>
+      <w:proofErr w:type="gramEnd"/>
+      <w:r>
+        <w:rPr>
+          <w:sz w:val="20"/>
+          <w:szCs w:val="20"/>
+        </w:rPr>
+        <w:t xml:space="preserve"> is non-blocking in nature.</w:t>
+      </w:r>
+    </w:p>
+    <w:p>
+      <w:pPr>
+        <w:rPr>
+          <w:b/>
+          <w:sz w:val="20"/>
+          <w:szCs w:val="20"/>
+        </w:rPr>
+      </w:pPr>
+      <w:r>
+        <w:rPr>
+          <w:b/>
+          <w:sz w:val="20"/>
+          <w:szCs w:val="20"/>
+        </w:rPr>
+        <w:t>Fs Promise Module</w:t>
+      </w:r>
+    </w:p>
+    <w:p>
+      <w:pPr>
+        <w:rPr>
+          <w:sz w:val="20"/>
+          <w:szCs w:val="20"/>
+        </w:rPr>
+      </w:pPr>
+      <w:r>
+        <w:rPr>
+          <w:sz w:val="20"/>
+          <w:szCs w:val="20"/>
+        </w:rPr>
+        <w:t xml:space="preserve">Const </w:t>
+      </w:r>
+      <w:proofErr w:type="spellStart"/>
+      <w:r>
+        <w:rPr>
+          <w:sz w:val="20"/>
+          <w:szCs w:val="20"/>
+        </w:rPr>
+        <w:t>fs</w:t>
+      </w:r>
+      <w:proofErr w:type="spellEnd"/>
+      <w:r>
+        <w:rPr>
+          <w:sz w:val="20"/>
+          <w:szCs w:val="20"/>
+        </w:rPr>
+        <w:t xml:space="preserve"> = require(‘</w:t>
+      </w:r>
+      <w:proofErr w:type="spellStart"/>
+      <w:r>
+        <w:rPr>
+          <w:sz w:val="20"/>
+          <w:szCs w:val="20"/>
+        </w:rPr>
+        <w:t>node:fs</w:t>
+      </w:r>
+      <w:proofErr w:type="spellEnd"/>
+      <w:r>
+        <w:rPr>
+          <w:sz w:val="20"/>
+          <w:szCs w:val="20"/>
+        </w:rPr>
+        <w:t>/promises’);</w:t>
+      </w:r>
+      <w:r>
+        <w:rPr>
+          <w:sz w:val="20"/>
+          <w:szCs w:val="20"/>
+        </w:rPr>
+        <w:br/>
+      </w:r>
+      <w:proofErr w:type="spellStart"/>
+      <w:r>
+        <w:rPr>
+          <w:sz w:val="20"/>
+          <w:szCs w:val="20"/>
+        </w:rPr>
+        <w:t>fs.readFIle</w:t>
+      </w:r>
+      <w:proofErr w:type="spellEnd"/>
+      <w:r>
+        <w:rPr>
+          <w:sz w:val="20"/>
+          <w:szCs w:val="20"/>
+        </w:rPr>
+        <w:t>(‘path of file’, ‘utf-8’)</w:t>
+      </w:r>
+      <w:r>
+        <w:rPr>
+          <w:sz w:val="20"/>
+          <w:szCs w:val="20"/>
+        </w:rPr>
+        <w:br/>
+        <w:t>.then((data)=&gt; {console.log(data)})</w:t>
+      </w:r>
+      <w:r>
+        <w:rPr>
+          <w:sz w:val="20"/>
+          <w:szCs w:val="20"/>
+        </w:rPr>
+        <w:br/>
+        <w:t>.catch((error)=&gt;{console.log(error)});</w:t>
+      </w:r>
+      <w:r>
+        <w:rPr>
+          <w:sz w:val="20"/>
+          <w:szCs w:val="20"/>
+        </w:rPr>
+        <w:br/>
+        <w:t>It is non blocking in nature.</w:t>
+      </w:r>
+    </w:p>
+    <w:p>
+      <w:pPr>
+        <w:rPr>
+          <w:sz w:val="20"/>
+          <w:szCs w:val="20"/>
+        </w:rPr>
+      </w:pPr>
+      <w:r>
+        <w:rPr>
+          <w:sz w:val="20"/>
+          <w:szCs w:val="20"/>
+        </w:rPr>
+        <w:t>For reading from file or writing to file Fs Module has edge over Fs Promise Module in terms of execution time and memory allocation.</w:t>
+      </w:r>
+    </w:p>
+    <w:p>
+      <w:pPr>
+        <w:rPr>
+          <w:sz w:val="20"/>
+          <w:szCs w:val="20"/>
+        </w:rPr>
+      </w:pPr>
+      <w:r>
+        <w:rPr>
+          <w:b/>
+          <w:sz w:val="20"/>
+          <w:szCs w:val="20"/>
+        </w:rPr>
+        <w:t>Stream Module</w:t>
+      </w:r>
+      <w:r>
+        <w:rPr>
+          <w:b/>
+          <w:sz w:val="20"/>
+          <w:szCs w:val="20"/>
+        </w:rPr>
+        <w:br/>
+      </w:r>
+      <w:proofErr w:type="gramStart"/>
+      <w:r>
+        <w:rPr>
+          <w:sz w:val="20"/>
+          <w:szCs w:val="20"/>
+        </w:rPr>
+        <w:t>There</w:t>
+      </w:r>
+      <w:proofErr w:type="gramEnd"/>
+      <w:r>
+        <w:rPr>
+          <w:sz w:val="20"/>
+          <w:szCs w:val="20"/>
+        </w:rPr>
+        <w:t xml:space="preserve"> are 4 types of streams</w:t>
+      </w:r>
+    </w:p>
+    <w:p>
+      <w:pPr>
+        <w:pStyle w:val="ListParagraph"/>
+        <w:numPr>
+          <w:ilvl w:val="0"/>
+          <w:numId w:val="1"/>
+        </w:numPr>
+        <w:rPr>
+          <w:sz w:val="20"/>
+          <w:szCs w:val="20"/>
+        </w:rPr>
+      </w:pPr>
+      <w:r>
+        <w:rPr>
+          <w:sz w:val="20"/>
+          <w:szCs w:val="20"/>
+        </w:rPr>
+        <w:t>Readable Streams (from which data can be written. Ex- Reading from file as readable stream)</w:t>
+      </w:r>
+    </w:p>
+    <w:p>
+      <w:pPr>
+        <w:pStyle w:val="ListParagraph"/>
+        <w:numPr>
+          <w:ilvl w:val="0"/>
+          <w:numId w:val="1"/>
+        </w:numPr>
+        <w:rPr>
+          <w:sz w:val="20"/>
+          <w:szCs w:val="20"/>
+        </w:rPr>
+      </w:pPr>
+      <w:r>
+        <w:rPr>
+          <w:sz w:val="20"/>
+          <w:szCs w:val="20"/>
+        </w:rPr>
+        <w:t>Writeable Streams (to which we can write data. Ex- Writing from file as writeable stream)</w:t>
+      </w:r>
+    </w:p>
+    <w:p>
+      <w:pPr>
+        <w:pStyle w:val="ListParagraph"/>
+        <w:numPr>
+          <w:ilvl w:val="0"/>
+          <w:numId w:val="1"/>
+        </w:numPr>
+        <w:rPr>
+          <w:sz w:val="20"/>
+          <w:szCs w:val="20"/>
+        </w:rPr>
+      </w:pPr>
+      <w:r>
+        <w:rPr>
+          <w:sz w:val="20"/>
+          <w:szCs w:val="20"/>
+        </w:rPr>
+        <w:t>Duplex Streams (that are both Readable &amp; Writeable. Ex- Sockets as duplex stream)</w:t>
+      </w:r>
+    </w:p>
+    <w:p>
+      <w:pPr>
+        <w:pStyle w:val="ListParagraph"/>
+        <w:numPr>
+          <w:ilvl w:val="0"/>
+          <w:numId w:val="1"/>
+        </w:numPr>
+        <w:rPr>
+          <w:sz w:val="20"/>
+          <w:szCs w:val="20"/>
+        </w:rPr>
+      </w:pPr>
+      <w:r>
+        <w:rPr>
+          <w:sz w:val="20"/>
+          <w:szCs w:val="20"/>
+        </w:rPr>
+        <w:t xml:space="preserve">Transform </w:t>
+      </w:r>
+      <w:r>
+        <w:rPr>
+          <w:sz w:val="20"/>
+          <w:szCs w:val="20"/>
+        </w:rPr>
+        <w:t>Streams (</w:t>
+      </w:r>
+      <w:r>
+        <w:rPr>
+          <w:sz w:val="20"/>
+          <w:szCs w:val="20"/>
+        </w:rPr>
+        <w:t>to transform or modify data. Ex- File Compression where you write compressed data and read de-compressed data.)</w:t>
+      </w:r>
+    </w:p>
+    <w:p>
+      <w:pPr>
+        <w:rPr>
+          <w:sz w:val="20"/>
+          <w:szCs w:val="20"/>
+        </w:rPr>
+      </w:pPr>
+      <w:r>
+        <w:rPr>
+          <w:sz w:val="20"/>
+          <w:szCs w:val="20"/>
+        </w:rPr>
+        <w:t xml:space="preserve">const </w:t>
+      </w:r>
+      <w:proofErr w:type="spellStart"/>
+      <w:r>
+        <w:rPr>
+          <w:sz w:val="20"/>
+          <w:szCs w:val="20"/>
+        </w:rPr>
+        <w:t>readableStream</w:t>
+      </w:r>
+      <w:proofErr w:type="spellEnd"/>
+      <w:r>
+        <w:rPr>
+          <w:sz w:val="20"/>
+          <w:szCs w:val="20"/>
+        </w:rPr>
+        <w:t xml:space="preserve"> = </w:t>
+      </w:r>
+      <w:proofErr w:type="spellStart"/>
+      <w:r>
+        <w:rPr>
+          <w:sz w:val="20"/>
+          <w:szCs w:val="20"/>
+        </w:rPr>
+        <w:t>fs.createReadStream</w:t>
+      </w:r>
+      <w:proofErr w:type="spellEnd"/>
+      <w:r>
+        <w:rPr>
+          <w:sz w:val="20"/>
+          <w:szCs w:val="20"/>
+        </w:rPr>
+        <w:t>(‘&lt;</w:t>
+      </w:r>
+      <w:proofErr w:type="spellStart"/>
+      <w:r>
+        <w:rPr>
+          <w:sz w:val="20"/>
+          <w:szCs w:val="20"/>
+        </w:rPr>
+        <w:t>filepath</w:t>
+      </w:r>
+      <w:proofErr w:type="spellEnd"/>
+      <w:r>
+        <w:rPr>
+          <w:sz w:val="20"/>
+          <w:szCs w:val="20"/>
+        </w:rPr>
+        <w:t>&gt;’,{encoding: “utf-8”}); // for reading</w:t>
+      </w:r>
+      <w:r>
+        <w:rPr>
+          <w:sz w:val="20"/>
+          <w:szCs w:val="20"/>
+        </w:rPr>
+        <w:br/>
+        <w:t xml:space="preserve">const </w:t>
+      </w:r>
+      <w:proofErr w:type="spellStart"/>
+      <w:r>
+        <w:rPr>
+          <w:sz w:val="20"/>
+          <w:szCs w:val="20"/>
+        </w:rPr>
+        <w:t>writeableStream</w:t>
+      </w:r>
+      <w:proofErr w:type="spellEnd"/>
+      <w:r>
+        <w:rPr>
+          <w:sz w:val="20"/>
+          <w:szCs w:val="20"/>
+        </w:rPr>
+        <w:t xml:space="preserve"> =</w:t>
+      </w:r>
+      <w:proofErr w:type="spellStart"/>
+      <w:r>
+        <w:rPr>
+          <w:sz w:val="20"/>
+          <w:szCs w:val="20"/>
+        </w:rPr>
+        <w:t>fs.createWriteStream</w:t>
+      </w:r>
+      <w:proofErr w:type="spellEnd"/>
+      <w:r>
+        <w:rPr>
+          <w:sz w:val="20"/>
+          <w:szCs w:val="20"/>
+        </w:rPr>
+        <w:t>(‘&lt;</w:t>
+      </w:r>
+      <w:proofErr w:type="spellStart"/>
+      <w:r>
+        <w:rPr>
+          <w:sz w:val="20"/>
+          <w:szCs w:val="20"/>
+        </w:rPr>
+        <w:t>filepath</w:t>
+      </w:r>
+      <w:proofErr w:type="spellEnd"/>
+      <w:r>
+        <w:rPr>
+          <w:sz w:val="20"/>
+          <w:szCs w:val="20"/>
+        </w:rPr>
+        <w:t>&gt;’);</w:t>
+      </w:r>
+      <w:r>
+        <w:rPr>
+          <w:sz w:val="20"/>
+          <w:szCs w:val="20"/>
+        </w:rPr>
+        <w:br/>
+        <w:t>readableStream.on(“data”,(dataChunk)=&gt;{writeableStream.write(dataChunk)});</w:t>
+      </w:r>
+      <w:r>
+        <w:rPr>
+          <w:sz w:val="20"/>
+          <w:szCs w:val="20"/>
+        </w:rPr>
+        <w:br/>
+        <w:t xml:space="preserve">in above code “data” is type of </w:t>
+      </w:r>
+      <w:proofErr w:type="spellStart"/>
+      <w:r>
+        <w:rPr>
+          <w:sz w:val="20"/>
+          <w:szCs w:val="20"/>
+        </w:rPr>
+        <w:t>eventEmitter</w:t>
+      </w:r>
+      <w:proofErr w:type="spellEnd"/>
+      <w:r>
+        <w:rPr>
+          <w:sz w:val="20"/>
+          <w:szCs w:val="20"/>
+        </w:rPr>
+        <w:t xml:space="preserve"> &amp; (</w:t>
+      </w:r>
+      <w:proofErr w:type="spellStart"/>
+      <w:r>
+        <w:rPr>
+          <w:sz w:val="20"/>
+          <w:szCs w:val="20"/>
+        </w:rPr>
+        <w:t>dataChunk</w:t>
+      </w:r>
+      <w:proofErr w:type="spellEnd"/>
+      <w:r>
+        <w:rPr>
+          <w:sz w:val="20"/>
+          <w:szCs w:val="20"/>
+        </w:rPr>
+        <w:t>) =&gt; {</w:t>
+      </w:r>
+      <w:proofErr w:type="spellStart"/>
+      <w:r>
+        <w:rPr>
+          <w:sz w:val="20"/>
+          <w:szCs w:val="20"/>
+        </w:rPr>
+        <w:t>writeableStream.write</w:t>
+      </w:r>
+      <w:proofErr w:type="spellEnd"/>
+      <w:r>
+        <w:rPr>
+          <w:sz w:val="20"/>
+          <w:szCs w:val="20"/>
+        </w:rPr>
+        <w:t>(</w:t>
+      </w:r>
+      <w:proofErr w:type="spellStart"/>
+      <w:r>
+        <w:rPr>
+          <w:sz w:val="20"/>
+          <w:szCs w:val="20"/>
+        </w:rPr>
+        <w:t>dataChunk</w:t>
+      </w:r>
+      <w:proofErr w:type="spellEnd"/>
+      <w:r>
+        <w:rPr>
+          <w:sz w:val="20"/>
+          <w:szCs w:val="20"/>
+        </w:rPr>
+        <w:t>)} is callback function.</w:t>
+      </w:r>
+    </w:p>
+    <w:p>
+      <w:pPr>
+        <w:rPr>
+          <w:sz w:val="20"/>
+          <w:szCs w:val="20"/>
+        </w:rPr>
+      </w:pPr>
+      <w:r>
+        <w:rPr>
+          <w:b/>
+          <w:sz w:val="20"/>
+          <w:szCs w:val="20"/>
+        </w:rPr>
+        <w:t>Pipes</w:t>
+      </w:r>
+      <w:r>
+        <w:rPr>
+          <w:b/>
+          <w:sz w:val="20"/>
+          <w:szCs w:val="20"/>
+        </w:rPr>
+        <w:br/>
+      </w:r>
+      <w:r>
+        <w:rPr>
+          <w:sz w:val="20"/>
+          <w:szCs w:val="20"/>
+        </w:rPr>
+        <w:t xml:space="preserve">The </w:t>
+      </w:r>
+      <w:proofErr w:type="spellStart"/>
+      <w:proofErr w:type="gramStart"/>
+      <w:r>
+        <w:rPr>
+          <w:sz w:val="20"/>
+          <w:szCs w:val="20"/>
+        </w:rPr>
+        <w:t>readable.pipe</w:t>
+      </w:r>
+      <w:proofErr w:type="spellEnd"/>
+      <w:r>
+        <w:rPr>
+          <w:sz w:val="20"/>
+          <w:szCs w:val="20"/>
+        </w:rPr>
+        <w:t>(</w:t>
+      </w:r>
+      <w:proofErr w:type="gramEnd"/>
+      <w:r>
+        <w:rPr>
+          <w:sz w:val="20"/>
+          <w:szCs w:val="20"/>
+        </w:rPr>
+        <w:t>) method in a Readable Stream is used to attach a Writeable stream to the readable stream.</w:t>
+      </w:r>
+      <w:r>
+        <w:rPr>
+          <w:sz w:val="20"/>
+          <w:szCs w:val="20"/>
+        </w:rPr>
+        <w:br/>
+        <w:t>Above example can be written as</w:t>
+      </w:r>
+      <w:r>
+        <w:rPr>
+          <w:sz w:val="20"/>
+          <w:szCs w:val="20"/>
+        </w:rPr>
+        <w:br/>
+      </w:r>
+      <w:proofErr w:type="spellStart"/>
+      <w:proofErr w:type="gramStart"/>
+      <w:r>
+        <w:rPr>
+          <w:sz w:val="20"/>
+          <w:szCs w:val="20"/>
+        </w:rPr>
+        <w:t>readableStream.pipe</w:t>
+      </w:r>
+      <w:proofErr w:type="spellEnd"/>
+      <w:r>
+        <w:rPr>
+          <w:sz w:val="20"/>
+          <w:szCs w:val="20"/>
+        </w:rPr>
+        <w:t>(</w:t>
+      </w:r>
+      <w:proofErr w:type="spellStart"/>
+      <w:proofErr w:type="gramEnd"/>
+      <w:r>
+        <w:rPr>
+          <w:sz w:val="20"/>
+          <w:szCs w:val="20"/>
+        </w:rPr>
+        <w:t>writeableStream</w:t>
+      </w:r>
+      <w:proofErr w:type="spellEnd"/>
+      <w:r>
+        <w:rPr>
+          <w:sz w:val="20"/>
+          <w:szCs w:val="20"/>
+        </w:rPr>
+        <w:t>);</w:t>
+      </w:r>
+      <w:r>
+        <w:rPr>
+          <w:sz w:val="20"/>
+          <w:szCs w:val="20"/>
+        </w:rPr>
+        <w:br/>
+        <w:t xml:space="preserve">We can also do chaining using </w:t>
+      </w:r>
+      <w:proofErr w:type="spellStart"/>
+      <w:r>
+        <w:rPr>
+          <w:sz w:val="20"/>
+          <w:szCs w:val="20"/>
+        </w:rPr>
+        <w:t>zlib</w:t>
+      </w:r>
+      <w:proofErr w:type="spellEnd"/>
+      <w:r>
+        <w:rPr>
+          <w:sz w:val="20"/>
+          <w:szCs w:val="20"/>
+        </w:rPr>
+        <w:t xml:space="preserve"> module.</w:t>
+      </w:r>
+    </w:p>
+    <w:p>
+      <w:pPr>
+        <w:rPr>
+          <w:sz w:val="20"/>
+          <w:szCs w:val="20"/>
+        </w:rPr>
+      </w:pPr>
+      <w:proofErr w:type="spellStart"/>
+      <w:r>
+        <w:rPr>
+          <w:b/>
+          <w:sz w:val="20"/>
+          <w:szCs w:val="20"/>
+        </w:rPr>
+        <w:t>Libuv</w:t>
+      </w:r>
+      <w:proofErr w:type="spellEnd"/>
+      <w:r>
+        <w:rPr>
+          <w:b/>
+          <w:sz w:val="20"/>
+          <w:szCs w:val="20"/>
+        </w:rPr>
+        <w:br/>
+      </w:r>
+      <w:r>
+        <w:rPr>
+          <w:sz w:val="20"/>
+          <w:szCs w:val="20"/>
+        </w:rPr>
+        <w:t>It is a library which handles asynchronous non-blocking operations in node.js.</w:t>
+      </w:r>
+      <w:r>
+        <w:rPr>
+          <w:sz w:val="20"/>
+          <w:szCs w:val="20"/>
+        </w:rPr>
+        <w:br/>
+        <w:t xml:space="preserve">It does that using Thread </w:t>
+      </w:r>
+      <w:proofErr w:type="gramStart"/>
+      <w:r>
+        <w:rPr>
+          <w:sz w:val="20"/>
+          <w:szCs w:val="20"/>
+        </w:rPr>
+        <w:t>Pool(</w:t>
+      </w:r>
+      <w:proofErr w:type="spellStart"/>
+      <w:proofErr w:type="gramEnd"/>
+      <w:r>
+        <w:rPr>
+          <w:sz w:val="20"/>
+          <w:szCs w:val="20"/>
+        </w:rPr>
+        <w:t>a.k.a</w:t>
+      </w:r>
+      <w:proofErr w:type="spellEnd"/>
+      <w:r>
+        <w:rPr>
+          <w:sz w:val="20"/>
+          <w:szCs w:val="20"/>
+        </w:rPr>
+        <w:t xml:space="preserve"> Worker Pool) &amp; Event loop(</w:t>
+      </w:r>
+      <w:proofErr w:type="spellStart"/>
+      <w:r>
+        <w:rPr>
+          <w:sz w:val="20"/>
+          <w:szCs w:val="20"/>
+        </w:rPr>
+        <w:t>a.k.a</w:t>
+      </w:r>
+      <w:proofErr w:type="spellEnd"/>
+      <w:r>
+        <w:rPr>
+          <w:sz w:val="20"/>
+          <w:szCs w:val="20"/>
+        </w:rPr>
+        <w:t xml:space="preserve"> main loop, main thread).</w:t>
+      </w:r>
+    </w:p>
+    <w:p>
+      <w:pPr>
+        <w:rPr>
+          <w:sz w:val="20"/>
+          <w:szCs w:val="20"/>
+        </w:rPr>
+      </w:pPr>
+      <w:r>
+        <w:rPr>
+          <w:b/>
+          <w:sz w:val="20"/>
+          <w:szCs w:val="20"/>
+        </w:rPr>
+        <w:lastRenderedPageBreak/>
+        <w:t>Http Module</w:t>
+      </w:r>
+      <w:r>
+        <w:rPr>
+          <w:b/>
+          <w:sz w:val="20"/>
+          <w:szCs w:val="20"/>
+        </w:rPr>
+        <w:br/>
+      </w:r>
+      <w:r>
+        <w:rPr>
+          <w:sz w:val="20"/>
+          <w:szCs w:val="20"/>
+        </w:rPr>
+        <w:t xml:space="preserve">const http = </w:t>
+      </w:r>
+      <w:proofErr w:type="gramStart"/>
+      <w:r>
+        <w:rPr>
+          <w:sz w:val="20"/>
+          <w:szCs w:val="20"/>
+        </w:rPr>
+        <w:t>require(</w:t>
+      </w:r>
+      <w:proofErr w:type="spellStart"/>
+      <w:proofErr w:type="gramEnd"/>
+      <w:r>
+        <w:rPr>
+          <w:sz w:val="20"/>
+          <w:szCs w:val="20"/>
+        </w:rPr>
+        <w:t>node:http</w:t>
+      </w:r>
+      <w:proofErr w:type="spellEnd"/>
+      <w:r>
+        <w:rPr>
+          <w:sz w:val="20"/>
+          <w:szCs w:val="20"/>
+        </w:rPr>
+        <w:t>);</w:t>
+      </w:r>
+      <w:r>
+        <w:rPr>
+          <w:sz w:val="20"/>
+          <w:szCs w:val="20"/>
+        </w:rPr>
+        <w:br/>
+        <w:t xml:space="preserve">const server = </w:t>
+      </w:r>
+      <w:proofErr w:type="spellStart"/>
+      <w:r>
+        <w:rPr>
+          <w:sz w:val="20"/>
+          <w:szCs w:val="20"/>
+        </w:rPr>
+        <w:t>http.createServer</w:t>
+      </w:r>
+      <w:proofErr w:type="spellEnd"/>
+      <w:r>
+        <w:rPr>
+          <w:sz w:val="20"/>
+          <w:szCs w:val="20"/>
+        </w:rPr>
+        <w:t>((</w:t>
+      </w:r>
+      <w:proofErr w:type="spellStart"/>
+      <w:r>
+        <w:rPr>
+          <w:sz w:val="20"/>
+          <w:szCs w:val="20"/>
+        </w:rPr>
+        <w:t>req,res</w:t>
+      </w:r>
+      <w:proofErr w:type="spellEnd"/>
+      <w:r>
+        <w:rPr>
+          <w:sz w:val="20"/>
+          <w:szCs w:val="20"/>
+        </w:rPr>
+        <w:t>)</w:t>
+      </w:r>
+      <w:r>
+        <w:rPr>
+          <w:sz w:val="20"/>
+          <w:szCs w:val="20"/>
+        </w:rPr>
+        <w:t>=&gt;{</w:t>
+      </w:r>
+    </w:p>
+    <w:p>
+      <w:pPr>
+        <w:rPr>
+          <w:sz w:val="20"/>
+          <w:szCs w:val="20"/>
+        </w:rPr>
+      </w:pPr>
+      <w:r>
+        <w:rPr>
+          <w:sz w:val="20"/>
+          <w:szCs w:val="20"/>
+        </w:rPr>
+        <w:tab/>
+      </w:r>
+      <w:proofErr w:type="spellStart"/>
+      <w:proofErr w:type="gramStart"/>
+      <w:r>
+        <w:rPr>
+          <w:sz w:val="20"/>
+          <w:szCs w:val="20"/>
+        </w:rPr>
+        <w:t>res.writeHead</w:t>
+      </w:r>
+      <w:proofErr w:type="spellEnd"/>
+      <w:r>
+        <w:rPr>
+          <w:sz w:val="20"/>
+          <w:szCs w:val="20"/>
+        </w:rPr>
+        <w:t>(</w:t>
+      </w:r>
+      <w:proofErr w:type="gramEnd"/>
+      <w:r>
+        <w:rPr>
+          <w:sz w:val="20"/>
+          <w:szCs w:val="20"/>
+        </w:rPr>
+        <w:t>200, “Content-Type”:  “text/plain”) // status code &amp; content type</w:t>
+      </w:r>
+      <w:r>
+        <w:rPr>
+          <w:sz w:val="20"/>
+          <w:szCs w:val="20"/>
+        </w:rPr>
+        <w:br/>
+      </w:r>
+      <w:r>
+        <w:rPr>
+          <w:sz w:val="20"/>
+          <w:szCs w:val="20"/>
+        </w:rPr>
+        <w:tab/>
+      </w:r>
+      <w:proofErr w:type="spellStart"/>
+      <w:r>
+        <w:rPr>
+          <w:sz w:val="20"/>
+          <w:szCs w:val="20"/>
+        </w:rPr>
+        <w:t>res.end</w:t>
+      </w:r>
+      <w:proofErr w:type="spellEnd"/>
+      <w:r>
+        <w:rPr>
+          <w:sz w:val="20"/>
+          <w:szCs w:val="20"/>
+        </w:rPr>
+        <w:t>(“Hello World”); // response</w:t>
+      </w:r>
+    </w:p>
+    <w:p>
+      <w:pPr>
+        <w:rPr>
+          <w:sz w:val="20"/>
+          <w:szCs w:val="20"/>
+        </w:rPr>
+      </w:pPr>
+      <w:r>
+        <w:rPr>
+          <w:sz w:val="20"/>
+          <w:szCs w:val="20"/>
+        </w:rPr>
+        <w:t>}</w:t>
+      </w:r>
+      <w:r>
+        <w:rPr>
+          <w:sz w:val="20"/>
+          <w:szCs w:val="20"/>
+        </w:rPr>
+        <w:t>)</w:t>
+      </w:r>
+      <w:r>
+        <w:rPr>
+          <w:sz w:val="20"/>
+          <w:szCs w:val="20"/>
+        </w:rPr>
+        <w:t>;</w:t>
+      </w:r>
+    </w:p>
+    <w:p>
+      <w:pPr>
+        <w:rPr>
+          <w:sz w:val="20"/>
+          <w:szCs w:val="20"/>
+        </w:rPr>
+      </w:pPr>
+      <w:proofErr w:type="spellStart"/>
+      <w:proofErr w:type="gramStart"/>
+      <w:r>
+        <w:rPr>
+          <w:sz w:val="20"/>
+          <w:szCs w:val="20"/>
+        </w:rPr>
+        <w:t>server.listen</w:t>
+      </w:r>
+      <w:proofErr w:type="spellEnd"/>
+      <w:r>
+        <w:rPr>
+          <w:sz w:val="20"/>
+          <w:szCs w:val="20"/>
+        </w:rPr>
+        <w:t>(</w:t>
+      </w:r>
+      <w:proofErr w:type="gramEnd"/>
+      <w:r>
+        <w:rPr>
+          <w:sz w:val="20"/>
+          <w:szCs w:val="20"/>
+        </w:rPr>
+        <w:t>&lt;port-number&gt;, () =&gt; {console.log(“server running on port 3000”)});</w:t>
+      </w:r>
+    </w:p>
+    <w:p>
+      <w:pPr>
+        <w:rPr>
+          <w:sz w:val="20"/>
+          <w:szCs w:val="20"/>
+        </w:rPr>
+      </w:pPr>
+      <w:r>
+        <w:rPr>
+          <w:sz w:val="20"/>
+          <w:szCs w:val="20"/>
+        </w:rPr>
+        <w:t xml:space="preserve">In </w:t>
+      </w:r>
+      <w:proofErr w:type="spellStart"/>
+      <w:proofErr w:type="gramStart"/>
+      <w:r>
+        <w:rPr>
+          <w:sz w:val="20"/>
+          <w:szCs w:val="20"/>
+        </w:rPr>
+        <w:t>res.end</w:t>
+      </w:r>
+      <w:proofErr w:type="spellEnd"/>
+      <w:r>
+        <w:rPr>
+          <w:sz w:val="20"/>
+          <w:szCs w:val="20"/>
+        </w:rPr>
+        <w:t>(</w:t>
+      </w:r>
+      <w:proofErr w:type="gramEnd"/>
+      <w:r>
+        <w:rPr>
+          <w:sz w:val="20"/>
+          <w:szCs w:val="20"/>
+        </w:rPr>
+        <w:t xml:space="preserve">) we can’t send object. We need to convert object into string using </w:t>
+      </w:r>
+      <w:proofErr w:type="spellStart"/>
+      <w:proofErr w:type="gramStart"/>
+      <w:r>
+        <w:rPr>
+          <w:sz w:val="20"/>
+          <w:szCs w:val="20"/>
+        </w:rPr>
+        <w:t>JSOn.stringify</w:t>
+      </w:r>
+      <w:proofErr w:type="spellEnd"/>
+      <w:r>
+        <w:rPr>
+          <w:sz w:val="20"/>
+          <w:szCs w:val="20"/>
+        </w:rPr>
+        <w:t>(</w:t>
+      </w:r>
+      <w:proofErr w:type="gramEnd"/>
+      <w:r>
+        <w:rPr>
+          <w:sz w:val="20"/>
+          <w:szCs w:val="20"/>
+        </w:rPr>
+        <w:t>) &amp; Content-Type should be “application/</w:t>
+      </w:r>
+      <w:proofErr w:type="spellStart"/>
+      <w:r>
+        <w:rPr>
+          <w:sz w:val="20"/>
+          <w:szCs w:val="20"/>
+        </w:rPr>
+        <w:t>json</w:t>
+      </w:r>
+      <w:proofErr w:type="spellEnd"/>
+      <w:r>
+        <w:rPr>
+          <w:sz w:val="20"/>
+          <w:szCs w:val="20"/>
+        </w:rPr>
+        <w:t>”.</w:t>
+      </w:r>
+      <w:r>
+        <w:rPr>
+          <w:sz w:val="20"/>
+          <w:szCs w:val="20"/>
+        </w:rPr>
+        <w:br/>
+        <w:t>If we want to send html content</w:t>
+      </w:r>
+      <w:r>
+        <w:rPr>
+          <w:sz w:val="20"/>
+          <w:szCs w:val="20"/>
+        </w:rPr>
+        <w:t xml:space="preserve"> in </w:t>
+      </w:r>
+      <w:proofErr w:type="spellStart"/>
+      <w:proofErr w:type="gramStart"/>
+      <w:r>
+        <w:rPr>
+          <w:sz w:val="20"/>
+          <w:szCs w:val="20"/>
+        </w:rPr>
+        <w:t>res.end</w:t>
+      </w:r>
+      <w:proofErr w:type="spellEnd"/>
+      <w:r>
+        <w:rPr>
+          <w:sz w:val="20"/>
+          <w:szCs w:val="20"/>
+        </w:rPr>
+        <w:t>(</w:t>
+      </w:r>
+      <w:proofErr w:type="gramEnd"/>
+      <w:r>
+        <w:rPr>
+          <w:sz w:val="20"/>
+          <w:szCs w:val="20"/>
+        </w:rPr>
+        <w:t>) then we need to give Content-Type as “text/html”.</w:t>
+      </w:r>
+      <w:r>
+        <w:rPr>
+          <w:sz w:val="20"/>
+          <w:szCs w:val="20"/>
+        </w:rPr>
+        <w:br/>
+      </w:r>
+      <w:proofErr w:type="gramStart"/>
+      <w:r>
+        <w:rPr>
+          <w:sz w:val="20"/>
+          <w:szCs w:val="20"/>
+        </w:rPr>
+        <w:t>const</w:t>
+      </w:r>
+      <w:proofErr w:type="gramEnd"/>
+      <w:r>
+        <w:rPr>
+          <w:sz w:val="20"/>
+          <w:szCs w:val="20"/>
+        </w:rPr>
+        <w:t xml:space="preserve"> </w:t>
+      </w:r>
+      <w:proofErr w:type="spellStart"/>
+      <w:r>
+        <w:rPr>
+          <w:sz w:val="20"/>
+          <w:szCs w:val="20"/>
+        </w:rPr>
+        <w:t>htmlFile</w:t>
+      </w:r>
+      <w:proofErr w:type="spellEnd"/>
+      <w:r>
+        <w:rPr>
+          <w:sz w:val="20"/>
+          <w:szCs w:val="20"/>
+        </w:rPr>
+        <w:t xml:space="preserve"> = </w:t>
+      </w:r>
+      <w:proofErr w:type="spellStart"/>
+      <w:r>
+        <w:rPr>
+          <w:sz w:val="20"/>
+          <w:szCs w:val="20"/>
+        </w:rPr>
+        <w:t>fs.readFileSync</w:t>
+      </w:r>
+      <w:proofErr w:type="spellEnd"/>
+      <w:r>
+        <w:rPr>
+          <w:sz w:val="20"/>
+          <w:szCs w:val="20"/>
+        </w:rPr>
+        <w:t>(“./index.html”, “utf-8”);</w:t>
+      </w:r>
+      <w:r>
+        <w:rPr>
+          <w:sz w:val="20"/>
+          <w:szCs w:val="20"/>
+        </w:rPr>
+        <w:br/>
+      </w:r>
+      <w:proofErr w:type="spellStart"/>
+      <w:r>
+        <w:rPr>
+          <w:sz w:val="20"/>
+          <w:szCs w:val="20"/>
+        </w:rPr>
+        <w:t>res.send</w:t>
+      </w:r>
+      <w:proofErr w:type="spellEnd"/>
+      <w:r>
+        <w:rPr>
+          <w:sz w:val="20"/>
+          <w:szCs w:val="20"/>
+        </w:rPr>
+        <w:t>(</w:t>
+      </w:r>
+      <w:proofErr w:type="spellStart"/>
+      <w:r>
+        <w:rPr>
+          <w:sz w:val="20"/>
+          <w:szCs w:val="20"/>
+        </w:rPr>
+        <w:t>htmlFile</w:t>
+      </w:r>
+      <w:proofErr w:type="spellEnd"/>
+      <w:r>
+        <w:rPr>
+          <w:sz w:val="20"/>
+          <w:szCs w:val="20"/>
+        </w:rPr>
+        <w:t>);</w:t>
+      </w:r>
+      <w:r>
+        <w:rPr>
+          <w:sz w:val="20"/>
+          <w:szCs w:val="20"/>
+        </w:rPr>
+        <w:br/>
+        <w:t xml:space="preserve">// above 2 lines of code can be written as </w:t>
+      </w:r>
+      <w:r>
+        <w:rPr>
+          <w:sz w:val="20"/>
+          <w:szCs w:val="20"/>
+        </w:rPr>
+        <w:br/>
+      </w:r>
+      <w:proofErr w:type="spellStart"/>
+      <w:r>
+        <w:rPr>
+          <w:sz w:val="20"/>
+          <w:szCs w:val="20"/>
+        </w:rPr>
+        <w:t>fs.createReadStream</w:t>
+      </w:r>
+      <w:proofErr w:type="spellEnd"/>
+      <w:r>
+        <w:rPr>
+          <w:sz w:val="20"/>
+          <w:szCs w:val="20"/>
+        </w:rPr>
+        <w:t>(__</w:t>
+      </w:r>
+      <w:proofErr w:type="spellStart"/>
+      <w:r>
+        <w:rPr>
+          <w:sz w:val="20"/>
+          <w:szCs w:val="20"/>
+        </w:rPr>
+        <w:t>dirname</w:t>
+      </w:r>
+      <w:proofErr w:type="spellEnd"/>
+      <w:r>
+        <w:rPr>
+          <w:sz w:val="20"/>
+          <w:szCs w:val="20"/>
+        </w:rPr>
+        <w:t>+ “./index.html”).pipe(res);</w:t>
+      </w:r>
+    </w:p>
+    <w:p>
+      <w:pPr>
+        <w:rPr>
+          <w:b/>
+          <w:sz w:val="20"/>
+          <w:szCs w:val="20"/>
+        </w:rPr>
+      </w:pPr>
+      <w:r>
+        <w:rPr>
+          <w:b/>
+          <w:sz w:val="20"/>
+          <w:szCs w:val="20"/>
+        </w:rPr>
+        <w:t>Thread Pool</w:t>
+      </w:r>
+    </w:p>
+    <w:p>
+      <w:pPr>
+        <w:rPr>
+          <w:sz w:val="20"/>
+          <w:szCs w:val="20"/>
+          <w:u w:val="single"/>
+        </w:rPr>
+      </w:pPr>
+      <w:proofErr w:type="spellStart"/>
+      <w:r>
+        <w:rPr>
+          <w:sz w:val="20"/>
+          <w:szCs w:val="20"/>
+        </w:rPr>
+        <w:t>Libuv</w:t>
+      </w:r>
+      <w:proofErr w:type="spellEnd"/>
+      <w:r>
+        <w:rPr>
+          <w:sz w:val="20"/>
+          <w:szCs w:val="20"/>
+        </w:rPr>
+        <w:t xml:space="preserve"> maintains a pool of threads to perform long-running operations in the background, without blocking its main thread.</w:t>
+      </w:r>
+      <w:r>
+        <w:rPr>
+          <w:sz w:val="20"/>
+          <w:szCs w:val="20"/>
+        </w:rPr>
+        <w:br/>
+        <w:t>Node uses the Worker Pool to handle “expensive” tasks.</w:t>
+      </w:r>
+      <w:r>
+        <w:rPr>
+          <w:sz w:val="20"/>
+          <w:szCs w:val="20"/>
+        </w:rPr>
+        <w:br/>
+      </w:r>
+      <w:proofErr w:type="gramStart"/>
+      <w:r>
+        <w:rPr>
+          <w:sz w:val="20"/>
+          <w:szCs w:val="20"/>
+        </w:rPr>
+        <w:t>This include</w:t>
+      </w:r>
+      <w:proofErr w:type="gramEnd"/>
+      <w:r>
+        <w:rPr>
+          <w:sz w:val="20"/>
+          <w:szCs w:val="20"/>
+        </w:rPr>
+        <w:t xml:space="preserve"> I/O for which an operation system</w:t>
+      </w:r>
+      <w:r>
+        <w:rPr>
+          <w:sz w:val="20"/>
+          <w:szCs w:val="20"/>
+        </w:rPr>
+        <w:t xml:space="preserve"> does not provide a non-blocking version, as well as CPU-intensive tasks.</w:t>
+      </w:r>
+      <w:r>
+        <w:rPr>
+          <w:sz w:val="20"/>
+          <w:szCs w:val="20"/>
+        </w:rPr>
+        <w:br/>
+      </w:r>
+      <w:r>
+        <w:rPr>
+          <w:sz w:val="20"/>
+          <w:szCs w:val="20"/>
+          <w:u w:val="single"/>
+        </w:rPr>
+        <w:t>I/O intensive</w:t>
+      </w:r>
+    </w:p>
+    <w:p>
+      <w:pPr>
+        <w:pStyle w:val="ListParagraph"/>
+        <w:numPr>
+          <w:ilvl w:val="0"/>
+          <w:numId w:val="2"/>
+        </w:numPr>
+        <w:rPr>
+          <w:sz w:val="20"/>
+          <w:szCs w:val="20"/>
+        </w:rPr>
+      </w:pPr>
+      <w:r>
+        <w:rPr>
+          <w:sz w:val="20"/>
+          <w:szCs w:val="20"/>
+        </w:rPr>
+        <w:t xml:space="preserve">DNS: </w:t>
+      </w:r>
+      <w:proofErr w:type="spellStart"/>
+      <w:proofErr w:type="gramStart"/>
+      <w:r>
+        <w:rPr>
+          <w:sz w:val="20"/>
+          <w:szCs w:val="20"/>
+        </w:rPr>
+        <w:t>dns.lookup</w:t>
+      </w:r>
+      <w:proofErr w:type="spellEnd"/>
+      <w:r>
+        <w:rPr>
+          <w:sz w:val="20"/>
+          <w:szCs w:val="20"/>
+        </w:rPr>
+        <w:t>(</w:t>
+      </w:r>
+      <w:proofErr w:type="gramEnd"/>
+      <w:r>
+        <w:rPr>
+          <w:sz w:val="20"/>
+          <w:szCs w:val="20"/>
+        </w:rPr>
+        <w:t xml:space="preserve">), </w:t>
+      </w:r>
+      <w:proofErr w:type="spellStart"/>
+      <w:r>
+        <w:rPr>
+          <w:sz w:val="20"/>
+          <w:szCs w:val="20"/>
+        </w:rPr>
+        <w:t>dns.lookupService</w:t>
+      </w:r>
+      <w:proofErr w:type="spellEnd"/>
+      <w:r>
+        <w:rPr>
+          <w:sz w:val="20"/>
+          <w:szCs w:val="20"/>
+        </w:rPr>
+        <w:t>().</w:t>
+      </w:r>
+    </w:p>
+    <w:p>
+      <w:pPr>
+        <w:pStyle w:val="ListParagraph"/>
+        <w:numPr>
+          <w:ilvl w:val="0"/>
+          <w:numId w:val="2"/>
+        </w:numPr>
+        <w:rPr>
+          <w:sz w:val="20"/>
+          <w:szCs w:val="20"/>
+        </w:rPr>
+      </w:pPr>
+      <w:r>
+        <w:rPr>
+          <w:sz w:val="20"/>
+          <w:szCs w:val="20"/>
+        </w:rPr>
+        <w:t xml:space="preserve">File System: All file system API’s except </w:t>
+      </w:r>
+      <w:proofErr w:type="spellStart"/>
+      <w:proofErr w:type="gramStart"/>
+      <w:r>
+        <w:rPr>
+          <w:sz w:val="20"/>
+          <w:szCs w:val="20"/>
+        </w:rPr>
+        <w:t>fs.FSWatcher</w:t>
+      </w:r>
+      <w:proofErr w:type="spellEnd"/>
+      <w:r>
+        <w:rPr>
+          <w:sz w:val="20"/>
+          <w:szCs w:val="20"/>
+        </w:rPr>
+        <w:t>(</w:t>
+      </w:r>
+      <w:proofErr w:type="gramEnd"/>
+      <w:r>
+        <w:rPr>
+          <w:sz w:val="20"/>
+          <w:szCs w:val="20"/>
+        </w:rPr>
+        <w:t xml:space="preserve">) and those that are explicitly synchronous use </w:t>
+      </w:r>
+      <w:proofErr w:type="spellStart"/>
+      <w:r>
+        <w:rPr>
+          <w:sz w:val="20"/>
+          <w:szCs w:val="20"/>
+        </w:rPr>
+        <w:t>libuv’s</w:t>
+      </w:r>
+      <w:proofErr w:type="spellEnd"/>
+      <w:r>
+        <w:rPr>
+          <w:sz w:val="20"/>
+          <w:szCs w:val="20"/>
+        </w:rPr>
+        <w:t xml:space="preserve"> </w:t>
+      </w:r>
+      <w:proofErr w:type="spellStart"/>
+      <w:r>
+        <w:rPr>
+          <w:sz w:val="20"/>
+          <w:szCs w:val="20"/>
+        </w:rPr>
+        <w:t>threadpool</w:t>
+      </w:r>
+      <w:proofErr w:type="spellEnd"/>
+      <w:r>
+        <w:rPr>
+          <w:sz w:val="20"/>
+          <w:szCs w:val="20"/>
+        </w:rPr>
+        <w:t>.</w:t>
+      </w:r>
+    </w:p>
+    <w:p>
+      <w:pPr>
+        <w:rPr>
+          <w:sz w:val="20"/>
+          <w:szCs w:val="20"/>
+          <w:u w:val="single"/>
+        </w:rPr>
+      </w:pPr>
+      <w:r>
+        <w:rPr>
+          <w:sz w:val="20"/>
+          <w:szCs w:val="20"/>
+          <w:u w:val="single"/>
+        </w:rPr>
+        <w:t>CPU-intensive</w:t>
+      </w:r>
+    </w:p>
+    <w:p>
+      <w:pPr>
+        <w:pStyle w:val="ListParagraph"/>
+        <w:numPr>
+          <w:ilvl w:val="0"/>
+          <w:numId w:val="3"/>
+        </w:numPr>
+        <w:rPr>
+          <w:sz w:val="20"/>
+          <w:szCs w:val="20"/>
+        </w:rPr>
+      </w:pPr>
+      <w:r>
+        <w:rPr>
+          <w:sz w:val="20"/>
+          <w:szCs w:val="20"/>
+        </w:rPr>
+        <w:t xml:space="preserve">Crypto: crypto.pbkdf2(), </w:t>
+      </w:r>
+      <w:proofErr w:type="spellStart"/>
+      <w:r>
+        <w:rPr>
+          <w:sz w:val="20"/>
+          <w:szCs w:val="20"/>
+        </w:rPr>
+        <w:t>crypt.scrypt</w:t>
+      </w:r>
+      <w:proofErr w:type="spellEnd"/>
+      <w:r>
+        <w:rPr>
+          <w:sz w:val="20"/>
+          <w:szCs w:val="20"/>
+        </w:rPr>
+        <w:t xml:space="preserve">(), </w:t>
+      </w:r>
+      <w:proofErr w:type="spellStart"/>
+      <w:r>
+        <w:rPr>
+          <w:sz w:val="20"/>
+          <w:szCs w:val="20"/>
+        </w:rPr>
+        <w:t>crypto.randomBytes</w:t>
+      </w:r>
+      <w:proofErr w:type="spellEnd"/>
+      <w:r>
+        <w:rPr>
+          <w:sz w:val="20"/>
+          <w:szCs w:val="20"/>
+        </w:rPr>
+        <w:t xml:space="preserve">(), </w:t>
+      </w:r>
+      <w:proofErr w:type="spellStart"/>
+      <w:r>
+        <w:rPr>
+          <w:sz w:val="20"/>
+          <w:szCs w:val="20"/>
+        </w:rPr>
+        <w:t>crypto.randomFill</w:t>
+      </w:r>
+      <w:proofErr w:type="spellEnd"/>
+      <w:r>
+        <w:rPr>
+          <w:sz w:val="20"/>
+          <w:szCs w:val="20"/>
+        </w:rPr>
+        <w:t xml:space="preserve">(), </w:t>
+      </w:r>
+      <w:proofErr w:type="spellStart"/>
+      <w:r>
+        <w:rPr>
+          <w:sz w:val="20"/>
+          <w:szCs w:val="20"/>
+        </w:rPr>
+        <w:t>crypto.generateKeypair</w:t>
+      </w:r>
+      <w:proofErr w:type="spellEnd"/>
+      <w:r>
+        <w:rPr>
+          <w:sz w:val="20"/>
+          <w:szCs w:val="20"/>
+        </w:rPr>
+        <w:t>()</w:t>
+      </w:r>
+    </w:p>
+    <w:p>
+      <w:pPr>
+        <w:pStyle w:val="ListParagraph"/>
+        <w:numPr>
+          <w:ilvl w:val="0"/>
+          <w:numId w:val="3"/>
+        </w:numPr>
+        <w:rPr>
+          <w:sz w:val="20"/>
+          <w:szCs w:val="20"/>
+        </w:rPr>
+      </w:pPr>
+      <w:proofErr w:type="spellStart"/>
+      <w:r>
+        <w:rPr>
+          <w:sz w:val="20"/>
+          <w:szCs w:val="20"/>
+        </w:rPr>
+        <w:t>Zlib</w:t>
+      </w:r>
+      <w:proofErr w:type="spellEnd"/>
+      <w:r>
+        <w:rPr>
+          <w:sz w:val="20"/>
+          <w:szCs w:val="20"/>
+        </w:rPr>
+        <w:t xml:space="preserve">: All </w:t>
+      </w:r>
+      <w:proofErr w:type="spellStart"/>
+      <w:r>
+        <w:rPr>
+          <w:sz w:val="20"/>
+          <w:szCs w:val="20"/>
+        </w:rPr>
+        <w:t>zlib</w:t>
+      </w:r>
+      <w:proofErr w:type="spellEnd"/>
+      <w:r>
+        <w:rPr>
+          <w:sz w:val="20"/>
+          <w:szCs w:val="20"/>
+        </w:rPr>
+        <w:t xml:space="preserve"> API’s except those that are explicitly synchronous use </w:t>
+      </w:r>
+      <w:proofErr w:type="spellStart"/>
+      <w:r>
+        <w:rPr>
+          <w:sz w:val="20"/>
+          <w:szCs w:val="20"/>
+        </w:rPr>
+        <w:t>libuv’s</w:t>
+      </w:r>
+      <w:proofErr w:type="spellEnd"/>
+      <w:r>
+        <w:rPr>
+          <w:sz w:val="20"/>
+          <w:szCs w:val="20"/>
+        </w:rPr>
+        <w:t xml:space="preserve"> </w:t>
+      </w:r>
+      <w:proofErr w:type="spellStart"/>
+      <w:r>
+        <w:rPr>
+          <w:sz w:val="20"/>
+          <w:szCs w:val="20"/>
+        </w:rPr>
+        <w:t>threadpool</w:t>
+      </w:r>
+      <w:proofErr w:type="spellEnd"/>
+      <w:r>
+        <w:rPr>
+          <w:sz w:val="20"/>
+          <w:szCs w:val="20"/>
+        </w:rPr>
+        <w:t>.</w:t>
+      </w:r>
+    </w:p>
+    <w:p>
+      <w:pPr>
+        <w:rPr>
+          <w:sz w:val="20"/>
+          <w:szCs w:val="20"/>
+        </w:rPr>
+      </w:pPr>
+      <w:r>
+        <w:rPr>
+          <w:sz w:val="20"/>
+          <w:szCs w:val="20"/>
+        </w:rPr>
+        <w:t>Note: Every function with “sync” suffix runs on main thread and it is blocking in nature.</w:t>
+      </w:r>
+      <w:r>
+        <w:rPr>
+          <w:sz w:val="20"/>
+          <w:szCs w:val="20"/>
+        </w:rPr>
+        <w:br/>
+        <w:t xml:space="preserve">By default Thread Pool size is 4 threads, we can increase the thread pool size by setting </w:t>
+      </w:r>
+      <w:proofErr w:type="spellStart"/>
+      <w:r>
+        <w:rPr>
+          <w:sz w:val="20"/>
+          <w:szCs w:val="20"/>
+        </w:rPr>
+        <w:t>process.env.UV_THREADPOOL_SIZE</w:t>
+      </w:r>
+      <w:proofErr w:type="spellEnd"/>
+      <w:r>
+        <w:rPr>
+          <w:sz w:val="20"/>
+          <w:szCs w:val="20"/>
+        </w:rPr>
+        <w:t xml:space="preserve">. For optimal utilization we should </w:t>
+      </w:r>
+      <w:r>
+        <w:rPr>
+          <w:sz w:val="20"/>
+          <w:szCs w:val="20"/>
+        </w:rPr>
+        <w:t xml:space="preserve">limit the thread pool size </w:t>
+      </w:r>
+      <w:proofErr w:type="spellStart"/>
+      <w:r>
+        <w:rPr>
+          <w:sz w:val="20"/>
+          <w:szCs w:val="20"/>
+        </w:rPr>
+        <w:t>upto</w:t>
+      </w:r>
+      <w:proofErr w:type="spellEnd"/>
+      <w:r>
+        <w:rPr>
+          <w:sz w:val="20"/>
+          <w:szCs w:val="20"/>
+        </w:rPr>
+        <w:t xml:space="preserve"> the number of cores of our processor, otherwise CPU will be juggling between threads and will cost the performance.</w:t>
+      </w:r>
+      <w:r>
+        <w:rPr>
+          <w:sz w:val="20"/>
+          <w:szCs w:val="20"/>
+        </w:rPr>
+        <w:br/>
+        <w:t xml:space="preserve">Example given </w:t>
+      </w:r>
+      <w:proofErr w:type="gramStart"/>
+      <w:r>
+        <w:rPr>
+          <w:sz w:val="20"/>
+          <w:szCs w:val="20"/>
+        </w:rPr>
+        <w:t>in :</w:t>
+      </w:r>
+      <w:proofErr w:type="gramEnd"/>
+      <w:r>
+        <w:rPr>
+          <w:sz w:val="20"/>
+          <w:szCs w:val="20"/>
+        </w:rPr>
+        <w:t xml:space="preserve"> </w:t>
+      </w:r>
+      <w:r>
+        <w:rPr>
+          <w:sz w:val="20"/>
+          <w:szCs w:val="20"/>
+        </w:rPr>
+        <w:br/>
+      </w:r>
+      <w:hyperlink r:id="rId6" w:history="1">
+        <w:r>
+          <w:rPr>
+            <w:rStyle w:val="Hyperlink"/>
+            <w:sz w:val="20"/>
+            <w:szCs w:val="20"/>
+          </w:rPr>
+          <w:t>https://nodejs.org/en/docs/guides/dont-block-the-event-loop/#why-should-i-avoid-blocking-the-event-loop-and-the-worker-pool</w:t>
+        </w:r>
+      </w:hyperlink>
+    </w:p>
+    <w:p>
+      <w:pPr>
+        <w:rPr>
+          <w:sz w:val="20"/>
+          <w:szCs w:val="20"/>
+        </w:rPr>
+      </w:pPr>
+    </w:p>
+    <w:p>
+      <w:pPr>
+        <w:rPr>
+          <w:sz w:val="20"/>
+          <w:szCs w:val="20"/>
+        </w:rPr>
+      </w:pPr>
+    </w:p>
+    <w:p>
+      <w:pPr>
+        <w:spacing w:line="240" w:lineRule="auto"/>
+        <w:rPr>
+          <w:sz w:val="20"/>
+          <w:szCs w:val="20"/>
+        </w:rPr>
+      </w:pPr>
+      <w:r>
+        <w:rPr>
+          <w:b/>
+          <w:sz w:val="20"/>
+          <w:szCs w:val="20"/>
+        </w:rPr>
+        <w:lastRenderedPageBreak/>
+        <w:t>Event Loop</w:t>
+      </w:r>
+      <w:r>
+        <w:rPr>
+          <w:b/>
+          <w:sz w:val="20"/>
+          <w:szCs w:val="20"/>
+        </w:rPr>
+        <w:br/>
+      </w:r>
+      <w:proofErr w:type="gramStart"/>
+      <w:r>
+        <w:rPr>
+          <w:sz w:val="20"/>
+          <w:szCs w:val="20"/>
+        </w:rPr>
+        <w:t>It</w:t>
+      </w:r>
+      <w:proofErr w:type="gramEnd"/>
+      <w:r>
+        <w:rPr>
+          <w:sz w:val="20"/>
+          <w:szCs w:val="20"/>
+        </w:rPr>
+        <w:t xml:space="preserve"> is a loop which is alive as long as our application is up &amp; running.</w:t>
+      </w:r>
+      <w:r>
+        <w:rPr>
+          <w:sz w:val="20"/>
+          <w:szCs w:val="20"/>
+        </w:rPr>
+        <w:br/>
+      </w:r>
+      <w:proofErr w:type="gramStart"/>
+      <w:r>
+        <w:rPr>
+          <w:sz w:val="20"/>
+          <w:szCs w:val="20"/>
+        </w:rPr>
+        <w:t>In every iteration</w:t>
+      </w:r>
+      <w:proofErr w:type="gramEnd"/>
+      <w:r>
+        <w:rPr>
+          <w:sz w:val="20"/>
+          <w:szCs w:val="20"/>
+        </w:rPr>
+        <w:t xml:space="preserve"> of loop, we come across 6 different types of queues. Each queue </w:t>
+      </w:r>
+      <w:proofErr w:type="gramStart"/>
+      <w:r>
+        <w:rPr>
+          <w:sz w:val="20"/>
+          <w:szCs w:val="20"/>
+        </w:rPr>
+        <w:t>hold</w:t>
+      </w:r>
+      <w:proofErr w:type="gramEnd"/>
+      <w:r>
+        <w:rPr>
+          <w:sz w:val="20"/>
+          <w:szCs w:val="20"/>
+        </w:rPr>
+        <w:t xml:space="preserve"> one or more callback functions, that need to be eventually executed on call stack.</w:t>
+      </w:r>
+    </w:p>
+    <w:p>
+      <w:pPr>
+        <w:pStyle w:val="ListParagraph"/>
+        <w:numPr>
+          <w:ilvl w:val="0"/>
+          <w:numId w:val="4"/>
+        </w:numPr>
+        <w:rPr>
+          <w:sz w:val="20"/>
+          <w:szCs w:val="20"/>
+        </w:rPr>
+      </w:pPr>
+      <w:r>
+        <w:rPr>
+          <w:sz w:val="20"/>
+          <w:szCs w:val="20"/>
+        </w:rPr>
+        <w:t xml:space="preserve">Timer Queue: contains callbacks related to </w:t>
+      </w:r>
+      <w:proofErr w:type="spellStart"/>
+      <w:r>
+        <w:rPr>
+          <w:sz w:val="20"/>
+          <w:szCs w:val="20"/>
+        </w:rPr>
+        <w:t>setTimeOut</w:t>
+      </w:r>
+      <w:proofErr w:type="spellEnd"/>
+      <w:r>
+        <w:rPr>
+          <w:sz w:val="20"/>
+          <w:szCs w:val="20"/>
+        </w:rPr>
+        <w:t xml:space="preserve"> and </w:t>
+      </w:r>
+      <w:proofErr w:type="spellStart"/>
+      <w:r>
+        <w:rPr>
+          <w:sz w:val="20"/>
+          <w:szCs w:val="20"/>
+        </w:rPr>
+        <w:t>setInterval</w:t>
+      </w:r>
+      <w:proofErr w:type="spellEnd"/>
+      <w:r>
+        <w:rPr>
+          <w:sz w:val="20"/>
+          <w:szCs w:val="20"/>
+        </w:rPr>
+        <w:t>.</w:t>
+      </w:r>
+    </w:p>
+    <w:p>
+      <w:pPr>
+        <w:pStyle w:val="ListParagraph"/>
+        <w:numPr>
+          <w:ilvl w:val="0"/>
+          <w:numId w:val="4"/>
+        </w:numPr>
+        <w:rPr>
+          <w:sz w:val="20"/>
+          <w:szCs w:val="20"/>
+        </w:rPr>
+      </w:pPr>
+      <w:r>
+        <w:rPr>
+          <w:sz w:val="20"/>
+          <w:szCs w:val="20"/>
+        </w:rPr>
+        <w:t xml:space="preserve">I/O Queue: contains callback associated </w:t>
+      </w:r>
+      <w:r>
+        <w:rPr>
+          <w:sz w:val="20"/>
+          <w:szCs w:val="20"/>
+        </w:rPr>
+        <w:t xml:space="preserve">with all the sync methods such as methods associated with </w:t>
+      </w:r>
+      <w:proofErr w:type="spellStart"/>
+      <w:r>
+        <w:rPr>
+          <w:sz w:val="20"/>
+          <w:szCs w:val="20"/>
+        </w:rPr>
+        <w:t>fs</w:t>
+      </w:r>
+      <w:proofErr w:type="spellEnd"/>
+      <w:r>
+        <w:rPr>
+          <w:sz w:val="20"/>
+          <w:szCs w:val="20"/>
+        </w:rPr>
+        <w:t xml:space="preserve"> and http module.</w:t>
+      </w:r>
+    </w:p>
+    <w:p>
+      <w:pPr>
+        <w:pStyle w:val="ListParagraph"/>
+        <w:numPr>
+          <w:ilvl w:val="0"/>
+          <w:numId w:val="4"/>
+        </w:numPr>
+        <w:rPr>
+          <w:sz w:val="20"/>
+          <w:szCs w:val="20"/>
+        </w:rPr>
+      </w:pPr>
+      <w:r>
+        <w:rPr>
+          <w:sz w:val="20"/>
+          <w:szCs w:val="20"/>
+        </w:rPr>
+        <w:t>Check Queue: contains callback associated with function called set immediate</w:t>
+      </w:r>
+      <w:r>
+        <w:rPr>
+          <w:sz w:val="20"/>
+          <w:szCs w:val="20"/>
+        </w:rPr>
+        <w:t>. This function is specific to Node.</w:t>
+      </w:r>
+    </w:p>
+    <w:p>
+      <w:pPr>
+        <w:pStyle w:val="ListParagraph"/>
+        <w:numPr>
+          <w:ilvl w:val="0"/>
+          <w:numId w:val="4"/>
+        </w:numPr>
+        <w:rPr>
+          <w:sz w:val="20"/>
+          <w:szCs w:val="20"/>
+        </w:rPr>
+      </w:pPr>
+      <w:r>
+        <w:rPr>
+          <w:sz w:val="20"/>
+          <w:szCs w:val="20"/>
+        </w:rPr>
+        <w:t xml:space="preserve">Close Queue: contains callback associated with close event of </w:t>
+      </w:r>
+      <w:proofErr w:type="spellStart"/>
+      <w:r>
+        <w:rPr>
+          <w:sz w:val="20"/>
+          <w:szCs w:val="20"/>
+        </w:rPr>
+        <w:t>async</w:t>
+      </w:r>
+      <w:proofErr w:type="spellEnd"/>
+      <w:r>
+        <w:rPr>
+          <w:sz w:val="20"/>
+          <w:szCs w:val="20"/>
+        </w:rPr>
+        <w:t xml:space="preserve"> task.</w:t>
+      </w:r>
+    </w:p>
+    <w:p>
+      <w:pPr>
+        <w:pStyle w:val="ListParagraph"/>
+        <w:numPr>
+          <w:ilvl w:val="0"/>
+          <w:numId w:val="4"/>
+        </w:numPr>
+        <w:rPr>
+          <w:sz w:val="20"/>
+          <w:szCs w:val="20"/>
+        </w:rPr>
+      </w:pPr>
+      <w:proofErr w:type="spellStart"/>
+      <w:r>
+        <w:rPr>
+          <w:sz w:val="20"/>
+          <w:szCs w:val="20"/>
+        </w:rPr>
+        <w:t>Microtask</w:t>
+      </w:r>
+      <w:proofErr w:type="spellEnd"/>
+      <w:r>
+        <w:rPr>
+          <w:sz w:val="20"/>
+          <w:szCs w:val="20"/>
+        </w:rPr>
+        <w:t xml:space="preserve"> Queue: It contains 2 queues. Next-Tick Queue &amp; Promise Queue.</w:t>
+      </w:r>
+      <w:r>
+        <w:rPr>
+          <w:sz w:val="20"/>
+          <w:szCs w:val="20"/>
+        </w:rPr>
+        <w:br/>
+      </w:r>
+      <w:proofErr w:type="gramStart"/>
+      <w:r>
+        <w:rPr>
+          <w:sz w:val="20"/>
+          <w:szCs w:val="20"/>
+        </w:rPr>
+        <w:t>a</w:t>
+      </w:r>
+      <w:proofErr w:type="gramEnd"/>
+      <w:r>
+        <w:rPr>
+          <w:sz w:val="20"/>
+          <w:szCs w:val="20"/>
+        </w:rPr>
+        <w:t xml:space="preserve">. Next-Tick Queue: contains callback associated with a function </w:t>
+      </w:r>
+      <w:proofErr w:type="spellStart"/>
+      <w:r>
+        <w:rPr>
+          <w:sz w:val="20"/>
+          <w:szCs w:val="20"/>
+        </w:rPr>
+        <w:t>process.nextTick</w:t>
+      </w:r>
+      <w:proofErr w:type="spellEnd"/>
+      <w:r>
+        <w:rPr>
+          <w:sz w:val="20"/>
+          <w:szCs w:val="20"/>
+        </w:rPr>
+        <w:t xml:space="preserve">. It is specific to Node </w:t>
+      </w:r>
+      <w:proofErr w:type="spellStart"/>
+      <w:r>
+        <w:rPr>
+          <w:sz w:val="20"/>
+          <w:szCs w:val="20"/>
+        </w:rPr>
+        <w:t>js</w:t>
+      </w:r>
+      <w:proofErr w:type="spellEnd"/>
+      <w:r>
+        <w:rPr>
+          <w:sz w:val="20"/>
+          <w:szCs w:val="20"/>
+        </w:rPr>
+        <w:t>.</w:t>
+      </w:r>
+      <w:r>
+        <w:rPr>
+          <w:sz w:val="20"/>
+          <w:szCs w:val="20"/>
+        </w:rPr>
+        <w:br/>
+        <w:t xml:space="preserve">b. Promise Queue: contains </w:t>
+      </w:r>
+      <w:proofErr w:type="gramStart"/>
+      <w:r>
+        <w:rPr>
+          <w:sz w:val="20"/>
+          <w:szCs w:val="20"/>
+        </w:rPr>
+        <w:t>callback that are</w:t>
+      </w:r>
+      <w:proofErr w:type="gramEnd"/>
+      <w:r>
+        <w:rPr>
+          <w:sz w:val="20"/>
+          <w:szCs w:val="20"/>
+        </w:rPr>
+        <w:t xml:space="preserve"> associated with native promise in </w:t>
+      </w:r>
+      <w:proofErr w:type="spellStart"/>
+      <w:r>
+        <w:rPr>
+          <w:sz w:val="20"/>
+          <w:szCs w:val="20"/>
+        </w:rPr>
+        <w:t>javascript</w:t>
+      </w:r>
+      <w:proofErr w:type="spellEnd"/>
+      <w:r>
+        <w:rPr>
+          <w:sz w:val="20"/>
+          <w:szCs w:val="20"/>
+        </w:rPr>
+        <w:t>.</w:t>
+      </w:r>
+    </w:p>
+    <w:p>
+      <w:pPr>
+        <w:spacing w:line="240" w:lineRule="auto"/>
+        <w:rPr>
+          <w:sz w:val="20"/>
+          <w:szCs w:val="20"/>
+        </w:rPr>
+      </w:pPr>
+      <w:r>
+        <w:rPr>
+          <w:noProof/>
+          <w:sz w:val="20"/>
+          <w:szCs w:val="20"/>
+        </w:rPr>
+        <w:drawing>
+          <wp:inline distT="0" distB="0" distL="0" distR="0">
+            <wp:extent cx="6261100" cy="2527300"/>
+            <wp:effectExtent l="19050" t="0" r="6350" b="0"/>
+            <wp:docPr id="2" name="Picture 1"/>
+            <wp:cNvGraphicFramePr>
+              <a:graphicFrameLocks xmlns:a="http://schemas.openxmlformats.org/drawingml/2006/main" noChangeAspect="1"/>
+            </wp:cNvGraphicFramePr>
+            <a:graphic xmlns:a="http://schemas.openxmlformats.org/drawingml/2006/main">
+              <a:graphicData uri="http://schemas.openxmlformats.org/drawingml/2006/picture">
+                <pic:pic xmlns:pic="http://schemas.openxmlformats.org/drawingml/2006/picture">
+                  <pic:nvPicPr>
+                    <pic:cNvPr id="0" name="Picture 1"/>
+                    <pic:cNvPicPr>
+                      <a:picLocks noChangeAspect="1" noChangeArrowheads="1"/>
+                    </pic:cNvPicPr>
+                  </pic:nvPicPr>
+                  <pic:blipFill>
+                    <a:blip r:embed="rId7" cstate="print"/>
+                    <a:srcRect/>
+                    <a:stretch>
+                      <a:fillRect/>
+                    </a:stretch>
+                  </pic:blipFill>
+                  <pic:spPr bwMode="auto">
+                    <a:xfrm>
+                      <a:off x="0" y="0"/>
+                      <a:ext cx="6261100" cy="2527300"/>
+                    </a:xfrm>
+                    <a:prstGeom prst="rect">
+                      <a:avLst/>
+                    </a:prstGeom>
+                    <a:noFill/>
+                    <a:ln w="9525">
+                      <a:noFill/>
+                      <a:miter lim="800000"/>
+                      <a:headEnd/>
+                      <a:tailEnd/>
+                    </a:ln>
+                  </pic:spPr>
+                </pic:pic>
+              </a:graphicData>
+            </a:graphic>
+          </wp:inline>
+        </w:drawing>
+      </w:r>
+      <w:r>
+        <w:rPr>
+          <w:sz w:val="20"/>
+          <w:szCs w:val="20"/>
+        </w:rPr>
+        <w:br/>
+        <w:t>Execution Order in Event Loop</w:t>
+      </w:r>
+      <w:r>
+        <w:rPr>
+          <w:sz w:val="20"/>
+          <w:szCs w:val="20"/>
+        </w:rPr>
+        <w:br/>
+        <w:t xml:space="preserve">Synchronous </w:t>
+      </w:r>
+      <w:proofErr w:type="spellStart"/>
+      <w:r>
+        <w:rPr>
+          <w:sz w:val="20"/>
+          <w:szCs w:val="20"/>
+        </w:rPr>
+        <w:t>js</w:t>
+      </w:r>
+      <w:proofErr w:type="spellEnd"/>
+      <w:r>
+        <w:rPr>
+          <w:sz w:val="20"/>
+          <w:szCs w:val="20"/>
+        </w:rPr>
+        <w:t xml:space="preserve"> code always take priority over </w:t>
+      </w:r>
+      <w:proofErr w:type="spellStart"/>
+      <w:r>
+        <w:rPr>
+          <w:sz w:val="20"/>
+          <w:szCs w:val="20"/>
+        </w:rPr>
+        <w:t>async</w:t>
+      </w:r>
+      <w:proofErr w:type="spellEnd"/>
+      <w:r>
+        <w:rPr>
+          <w:sz w:val="20"/>
+          <w:szCs w:val="20"/>
+        </w:rPr>
+        <w:t xml:space="preserve"> code for execution.</w:t>
+      </w:r>
+      <w:r>
+        <w:rPr>
+          <w:sz w:val="20"/>
+          <w:szCs w:val="20"/>
+        </w:rPr>
+        <w:br/>
+        <w:t>Synchronous code is placed in call stack. Event loop comes into picture once call stack is empty.</w:t>
+      </w:r>
+    </w:p>
+    <w:p>
+      <w:pPr>
+        <w:rPr>
+          <w:sz w:val="20"/>
+          <w:szCs w:val="20"/>
+        </w:rPr>
+      </w:pPr>
+      <w:r>
+        <w:rPr>
+          <w:sz w:val="20"/>
+          <w:szCs w:val="20"/>
+        </w:rPr>
+        <w:t xml:space="preserve">In Event Loop we have the following steps: </w:t>
+      </w:r>
+    </w:p>
+    <w:p>
+      <w:pPr>
+        <w:pStyle w:val="ListParagraph"/>
+        <w:numPr>
+          <w:ilvl w:val="0"/>
+          <w:numId w:val="5"/>
+        </w:numPr>
+        <w:spacing w:line="240" w:lineRule="auto"/>
+        <w:rPr>
+          <w:sz w:val="20"/>
+          <w:szCs w:val="20"/>
+        </w:rPr>
+      </w:pPr>
+      <w:r>
+        <w:rPr>
+          <w:sz w:val="20"/>
+          <w:szCs w:val="20"/>
+        </w:rPr>
+        <w:t xml:space="preserve">Any callbacks in micro task queue are executed. First, task in </w:t>
+      </w:r>
+      <w:proofErr w:type="spellStart"/>
+      <w:r>
+        <w:rPr>
+          <w:sz w:val="20"/>
+          <w:szCs w:val="20"/>
+        </w:rPr>
+        <w:t>nextTick</w:t>
+      </w:r>
+      <w:proofErr w:type="spellEnd"/>
+      <w:r>
+        <w:rPr>
+          <w:sz w:val="20"/>
+          <w:szCs w:val="20"/>
+        </w:rPr>
+        <w:t xml:space="preserve"> Queue and only then task in promise queue.</w:t>
+      </w:r>
+    </w:p>
+    <w:p>
+      <w:pPr>
+        <w:pStyle w:val="ListParagraph"/>
+        <w:numPr>
+          <w:ilvl w:val="0"/>
+          <w:numId w:val="5"/>
+        </w:numPr>
+        <w:spacing w:line="240" w:lineRule="auto"/>
+        <w:rPr>
+          <w:sz w:val="20"/>
+          <w:szCs w:val="20"/>
+        </w:rPr>
+      </w:pPr>
+      <w:r>
+        <w:rPr>
+          <w:sz w:val="20"/>
+          <w:szCs w:val="20"/>
+        </w:rPr>
+        <w:t>All callbacks within timer queue are executed.</w:t>
+      </w:r>
+    </w:p>
+    <w:p>
+      <w:pPr>
+        <w:pStyle w:val="ListParagraph"/>
+        <w:numPr>
+          <w:ilvl w:val="0"/>
+          <w:numId w:val="5"/>
+        </w:numPr>
+        <w:spacing w:line="240" w:lineRule="auto"/>
+        <w:rPr>
+          <w:sz w:val="20"/>
+          <w:szCs w:val="20"/>
+        </w:rPr>
+      </w:pPr>
+      <w:r>
+        <w:rPr>
+          <w:sz w:val="20"/>
+          <w:szCs w:val="20"/>
+        </w:rPr>
+        <w:t xml:space="preserve">Callbacks in micro task queues if present are executed. Again first, task in </w:t>
+      </w:r>
+      <w:proofErr w:type="spellStart"/>
+      <w:r>
+        <w:rPr>
+          <w:sz w:val="20"/>
+          <w:szCs w:val="20"/>
+        </w:rPr>
+        <w:t>nextTick</w:t>
+      </w:r>
+      <w:proofErr w:type="spellEnd"/>
+      <w:r>
+        <w:rPr>
+          <w:sz w:val="20"/>
+          <w:szCs w:val="20"/>
+        </w:rPr>
+        <w:t xml:space="preserve"> Queue and only then task in promise queue.</w:t>
+      </w:r>
+    </w:p>
+    <w:p>
+      <w:pPr>
+        <w:pStyle w:val="ListParagraph"/>
+        <w:numPr>
+          <w:ilvl w:val="0"/>
+          <w:numId w:val="5"/>
+        </w:numPr>
+        <w:spacing w:line="240" w:lineRule="auto"/>
+        <w:rPr>
+          <w:sz w:val="20"/>
+          <w:szCs w:val="20"/>
+        </w:rPr>
+      </w:pPr>
+      <w:r>
+        <w:rPr>
+          <w:sz w:val="20"/>
+          <w:szCs w:val="20"/>
+        </w:rPr>
+        <w:t>All call backs within I/O queue are executed.</w:t>
+      </w:r>
+    </w:p>
+    <w:p>
+      <w:pPr>
+        <w:pStyle w:val="ListParagraph"/>
+        <w:numPr>
+          <w:ilvl w:val="0"/>
+          <w:numId w:val="5"/>
+        </w:numPr>
+        <w:spacing w:line="240" w:lineRule="auto"/>
+        <w:rPr>
+          <w:sz w:val="20"/>
+          <w:szCs w:val="20"/>
+        </w:rPr>
+      </w:pPr>
+      <w:r>
+        <w:rPr>
+          <w:sz w:val="20"/>
+          <w:szCs w:val="20"/>
+        </w:rPr>
+        <w:t xml:space="preserve">Callbacks in micro task queues if present are executed. Again first, task in </w:t>
+      </w:r>
+      <w:proofErr w:type="spellStart"/>
+      <w:r>
+        <w:rPr>
+          <w:sz w:val="20"/>
+          <w:szCs w:val="20"/>
+        </w:rPr>
+        <w:t>nextTick</w:t>
+      </w:r>
+      <w:proofErr w:type="spellEnd"/>
+      <w:r>
+        <w:rPr>
+          <w:sz w:val="20"/>
+          <w:szCs w:val="20"/>
+        </w:rPr>
+        <w:t xml:space="preserve"> Queue and only then task in promise queue.</w:t>
+      </w:r>
+    </w:p>
+    <w:p>
+      <w:pPr>
+        <w:pStyle w:val="ListParagraph"/>
+        <w:numPr>
+          <w:ilvl w:val="0"/>
+          <w:numId w:val="5"/>
+        </w:numPr>
+        <w:spacing w:line="240" w:lineRule="auto"/>
+        <w:rPr>
+          <w:sz w:val="20"/>
+          <w:szCs w:val="20"/>
+        </w:rPr>
+      </w:pPr>
+      <w:r>
+        <w:rPr>
+          <w:sz w:val="20"/>
+          <w:szCs w:val="20"/>
+        </w:rPr>
+        <w:t>All callbacks within check queue are executed.</w:t>
+      </w:r>
+    </w:p>
+    <w:p>
+      <w:pPr>
+        <w:pStyle w:val="ListParagraph"/>
+        <w:numPr>
+          <w:ilvl w:val="0"/>
+          <w:numId w:val="5"/>
+        </w:numPr>
+        <w:spacing w:line="240" w:lineRule="auto"/>
+        <w:rPr>
+          <w:sz w:val="20"/>
+          <w:szCs w:val="20"/>
+        </w:rPr>
+      </w:pPr>
+      <w:r>
+        <w:rPr>
+          <w:sz w:val="20"/>
+          <w:szCs w:val="20"/>
+        </w:rPr>
+        <w:t xml:space="preserve">Callbacks in micro task queues if present are executed. Again first, task in </w:t>
+      </w:r>
+      <w:proofErr w:type="spellStart"/>
+      <w:r>
+        <w:rPr>
+          <w:sz w:val="20"/>
+          <w:szCs w:val="20"/>
+        </w:rPr>
+        <w:t>nextTick</w:t>
+      </w:r>
+      <w:proofErr w:type="spellEnd"/>
+      <w:r>
+        <w:rPr>
+          <w:sz w:val="20"/>
+          <w:szCs w:val="20"/>
+        </w:rPr>
+        <w:t xml:space="preserve"> Queue and only then task in promise queue.</w:t>
+      </w:r>
+    </w:p>
+    <w:p>
+      <w:pPr>
+        <w:pStyle w:val="ListParagraph"/>
+        <w:numPr>
+          <w:ilvl w:val="0"/>
+          <w:numId w:val="5"/>
+        </w:numPr>
+        <w:spacing w:line="240" w:lineRule="auto"/>
+        <w:rPr>
+          <w:sz w:val="20"/>
+          <w:szCs w:val="20"/>
+        </w:rPr>
+      </w:pPr>
+      <w:r>
+        <w:rPr>
+          <w:sz w:val="20"/>
+          <w:szCs w:val="20"/>
+        </w:rPr>
+        <w:t>All callbacks with in close queue are executed.</w:t>
+      </w:r>
+    </w:p>
+    <w:p>
+      <w:pPr>
+        <w:pStyle w:val="ListParagraph"/>
+        <w:numPr>
+          <w:ilvl w:val="0"/>
+          <w:numId w:val="5"/>
+        </w:numPr>
+        <w:spacing w:line="240" w:lineRule="auto"/>
+        <w:rPr>
+          <w:sz w:val="20"/>
+          <w:szCs w:val="20"/>
+        </w:rPr>
+      </w:pPr>
+      <w:r>
+        <w:rPr>
+          <w:sz w:val="20"/>
+          <w:szCs w:val="20"/>
+        </w:rPr>
+        <w:t xml:space="preserve">For one final time in the same loop, the micro task queues are executed. </w:t>
+      </w:r>
+      <w:proofErr w:type="spellStart"/>
+      <w:proofErr w:type="gramStart"/>
+      <w:r>
+        <w:rPr>
+          <w:sz w:val="20"/>
+          <w:szCs w:val="20"/>
+        </w:rPr>
+        <w:t>nextTick</w:t>
+      </w:r>
+      <w:proofErr w:type="spellEnd"/>
+      <w:proofErr w:type="gramEnd"/>
+      <w:r>
+        <w:rPr>
+          <w:sz w:val="20"/>
+          <w:szCs w:val="20"/>
+        </w:rPr>
+        <w:t xml:space="preserve"> Queue followed by promise queue.</w:t>
+      </w:r>
     </w:p>
     <w:sectPr>
       <w:pgSz w:w="12240" w:h="15840"/>
@@ -1949,6 +5150,471 @@
     </w:sectPr>
   </w:body>
 </w:document>
+</file>
+
+<file path=word/numbering.xml><?xml version="1.0" encoding="utf-8"?>
+<w:numbering xmlns:ve="http://schemas.openxmlformats.org/markup-compatibility/2006" xmlns:o="urn:schemas-microsoft-com:office:office" xmlns:r="http://schemas.openxmlformats.org/officeDocument/2006/relationships" xmlns:m="http://schemas.openxmlformats.org/officeDocument/2006/math" xmlns:v="urn:schemas-microsoft-com:vml" xmlns:wp="http://schemas.openxmlformats.org/drawingml/2006/wordprocessingDrawing" xmlns:w10="urn:schemas-microsoft-com:office:word" xmlns:w="http://schemas.openxmlformats.org/wordprocessingml/2006/main" xmlns:wne="http://schemas.microsoft.com/office/word/2006/wordml">
+  <w:abstractNum w:abstractNumId="0">
+    <w:nsid w:val="07FD17FE"/>
+    <w:multiLevelType w:val="hybridMultilevel"/>
+    <w:tmpl w:val="CFF6BE56"/>
+    <w:lvl w:ilvl="0" w:tplc="0409000F">
+      <w:start w:val="1"/>
+      <w:numFmt w:val="decimal"/>
+      <w:lvlText w:val="%1."/>
+      <w:lvlJc w:val="left"/>
+      <w:pPr>
+        <w:ind w:left="720" w:hanging="360"/>
+      </w:pPr>
+      <w:rPr>
+        <w:rFonts w:hint="default"/>
+      </w:rPr>
+    </w:lvl>
+    <w:lvl w:ilvl="1" w:tplc="04090019" w:tentative="1">
+      <w:start w:val="1"/>
+      <w:numFmt w:val="lowerLetter"/>
+      <w:lvlText w:val="%2."/>
+      <w:lvlJc w:val="left"/>
+      <w:pPr>
+        <w:ind w:left="1440" w:hanging="360"/>
+      </w:pPr>
+    </w:lvl>
+    <w:lvl w:ilvl="2" w:tplc="0409001B" w:tentative="1">
+      <w:start w:val="1"/>
+      <w:numFmt w:val="lowerRoman"/>
+      <w:lvlText w:val="%3."/>
+      <w:lvlJc w:val="right"/>
+      <w:pPr>
+        <w:ind w:left="2160" w:hanging="180"/>
+      </w:pPr>
+    </w:lvl>
+    <w:lvl w:ilvl="3" w:tplc="0409000F" w:tentative="1">
+      <w:start w:val="1"/>
+      <w:numFmt w:val="decimal"/>
+      <w:lvlText w:val="%4."/>
+      <w:lvlJc w:val="left"/>
+      <w:pPr>
+        <w:ind w:left="2880" w:hanging="360"/>
+      </w:pPr>
+    </w:lvl>
+    <w:lvl w:ilvl="4" w:tplc="04090019" w:tentative="1">
+      <w:start w:val="1"/>
+      <w:numFmt w:val="lowerLetter"/>
+      <w:lvlText w:val="%5."/>
+      <w:lvlJc w:val="left"/>
+      <w:pPr>
+        <w:ind w:left="3600" w:hanging="360"/>
+      </w:pPr>
+    </w:lvl>
+    <w:lvl w:ilvl="5" w:tplc="0409001B" w:tentative="1">
+      <w:start w:val="1"/>
+      <w:numFmt w:val="lowerRoman"/>
+      <w:lvlText w:val="%6."/>
+      <w:lvlJc w:val="right"/>
+      <w:pPr>
+        <w:ind w:left="4320" w:hanging="180"/>
+      </w:pPr>
+    </w:lvl>
+    <w:lvl w:ilvl="6" w:tplc="0409000F" w:tentative="1">
+      <w:start w:val="1"/>
+      <w:numFmt w:val="decimal"/>
+      <w:lvlText w:val="%7."/>
+      <w:lvlJc w:val="left"/>
+      <w:pPr>
+        <w:ind w:left="5040" w:hanging="360"/>
+      </w:pPr>
+    </w:lvl>
+    <w:lvl w:ilvl="7" w:tplc="04090019" w:tentative="1">
+      <w:start w:val="1"/>
+      <w:numFmt w:val="lowerLetter"/>
+      <w:lvlText w:val="%8."/>
+      <w:lvlJc w:val="left"/>
+      <w:pPr>
+        <w:ind w:left="5760" w:hanging="360"/>
+      </w:pPr>
+    </w:lvl>
+    <w:lvl w:ilvl="8" w:tplc="0409001B" w:tentative="1">
+      <w:start w:val="1"/>
+      <w:numFmt w:val="lowerRoman"/>
+      <w:lvlText w:val="%9."/>
+      <w:lvlJc w:val="right"/>
+      <w:pPr>
+        <w:ind w:left="6480" w:hanging="180"/>
+      </w:pPr>
+    </w:lvl>
+  </w:abstractNum>
+  <w:abstractNum w:abstractNumId="1">
+    <w:nsid w:val="1D741751"/>
+    <w:multiLevelType w:val="hybridMultilevel"/>
+    <w:tmpl w:val="967450BA"/>
+    <w:lvl w:ilvl="0" w:tplc="0409000F">
+      <w:start w:val="1"/>
+      <w:numFmt w:val="decimal"/>
+      <w:lvlText w:val="%1."/>
+      <w:lvlJc w:val="left"/>
+      <w:pPr>
+        <w:ind w:left="720" w:hanging="360"/>
+      </w:pPr>
+      <w:rPr>
+        <w:rFonts w:hint="default"/>
+      </w:rPr>
+    </w:lvl>
+    <w:lvl w:ilvl="1" w:tplc="04090019" w:tentative="1">
+      <w:start w:val="1"/>
+      <w:numFmt w:val="lowerLetter"/>
+      <w:lvlText w:val="%2."/>
+      <w:lvlJc w:val="left"/>
+      <w:pPr>
+        <w:ind w:left="1440" w:hanging="360"/>
+      </w:pPr>
+    </w:lvl>
+    <w:lvl w:ilvl="2" w:tplc="0409001B" w:tentative="1">
+      <w:start w:val="1"/>
+      <w:numFmt w:val="lowerRoman"/>
+      <w:lvlText w:val="%3."/>
+      <w:lvlJc w:val="right"/>
+      <w:pPr>
+        <w:ind w:left="2160" w:hanging="180"/>
+      </w:pPr>
+    </w:lvl>
+    <w:lvl w:ilvl="3" w:tplc="0409000F" w:tentative="1">
+      <w:start w:val="1"/>
+      <w:numFmt w:val="decimal"/>
+      <w:lvlText w:val="%4."/>
+      <w:lvlJc w:val="left"/>
+      <w:pPr>
+        <w:ind w:left="2880" w:hanging="360"/>
+      </w:pPr>
+    </w:lvl>
+    <w:lvl w:ilvl="4" w:tplc="04090019" w:tentative="1">
+      <w:start w:val="1"/>
+      <w:numFmt w:val="lowerLetter"/>
+      <w:lvlText w:val="%5."/>
+      <w:lvlJc w:val="left"/>
+      <w:pPr>
+        <w:ind w:left="3600" w:hanging="360"/>
+      </w:pPr>
+    </w:lvl>
+    <w:lvl w:ilvl="5" w:tplc="0409001B" w:tentative="1">
+      <w:start w:val="1"/>
+      <w:numFmt w:val="lowerRoman"/>
+      <w:lvlText w:val="%6."/>
+      <w:lvlJc w:val="right"/>
+      <w:pPr>
+        <w:ind w:left="4320" w:hanging="180"/>
+      </w:pPr>
+    </w:lvl>
+    <w:lvl w:ilvl="6" w:tplc="0409000F" w:tentative="1">
+      <w:start w:val="1"/>
+      <w:numFmt w:val="decimal"/>
+      <w:lvlText w:val="%7."/>
+      <w:lvlJc w:val="left"/>
+      <w:pPr>
+        <w:ind w:left="5040" w:hanging="360"/>
+      </w:pPr>
+    </w:lvl>
+    <w:lvl w:ilvl="7" w:tplc="04090019" w:tentative="1">
+      <w:start w:val="1"/>
+      <w:numFmt w:val="lowerLetter"/>
+      <w:lvlText w:val="%8."/>
+      <w:lvlJc w:val="left"/>
+      <w:pPr>
+        <w:ind w:left="5760" w:hanging="360"/>
+      </w:pPr>
+    </w:lvl>
+    <w:lvl w:ilvl="8" w:tplc="0409001B" w:tentative="1">
+      <w:start w:val="1"/>
+      <w:numFmt w:val="lowerRoman"/>
+      <w:lvlText w:val="%9."/>
+      <w:lvlJc w:val="right"/>
+      <w:pPr>
+        <w:ind w:left="6480" w:hanging="180"/>
+      </w:pPr>
+    </w:lvl>
+  </w:abstractNum>
+  <w:abstractNum w:abstractNumId="2">
+    <w:nsid w:val="29B66E55"/>
+    <w:multiLevelType w:val="hybridMultilevel"/>
+    <w:tmpl w:val="D05A966C"/>
+    <w:lvl w:ilvl="0" w:tplc="0409000F">
+      <w:start w:val="1"/>
+      <w:numFmt w:val="decimal"/>
+      <w:lvlText w:val="%1."/>
+      <w:lvlJc w:val="left"/>
+      <w:pPr>
+        <w:ind w:left="720" w:hanging="360"/>
+      </w:pPr>
+      <w:rPr>
+        <w:rFonts w:hint="default"/>
+      </w:rPr>
+    </w:lvl>
+    <w:lvl w:ilvl="1" w:tplc="04090019" w:tentative="1">
+      <w:start w:val="1"/>
+      <w:numFmt w:val="lowerLetter"/>
+      <w:lvlText w:val="%2."/>
+      <w:lvlJc w:val="left"/>
+      <w:pPr>
+        <w:ind w:left="1440" w:hanging="360"/>
+      </w:pPr>
+    </w:lvl>
+    <w:lvl w:ilvl="2" w:tplc="0409001B" w:tentative="1">
+      <w:start w:val="1"/>
+      <w:numFmt w:val="lowerRoman"/>
+      <w:lvlText w:val="%3."/>
+      <w:lvlJc w:val="right"/>
+      <w:pPr>
+        <w:ind w:left="2160" w:hanging="180"/>
+      </w:pPr>
+    </w:lvl>
+    <w:lvl w:ilvl="3" w:tplc="0409000F" w:tentative="1">
+      <w:start w:val="1"/>
+      <w:numFmt w:val="decimal"/>
+      <w:lvlText w:val="%4."/>
+      <w:lvlJc w:val="left"/>
+      <w:pPr>
+        <w:ind w:left="2880" w:hanging="360"/>
+      </w:pPr>
+    </w:lvl>
+    <w:lvl w:ilvl="4" w:tplc="04090019" w:tentative="1">
+      <w:start w:val="1"/>
+      <w:numFmt w:val="lowerLetter"/>
+      <w:lvlText w:val="%5."/>
+      <w:lvlJc w:val="left"/>
+      <w:pPr>
+        <w:ind w:left="3600" w:hanging="360"/>
+      </w:pPr>
+    </w:lvl>
+    <w:lvl w:ilvl="5" w:tplc="0409001B" w:tentative="1">
+      <w:start w:val="1"/>
+      <w:numFmt w:val="lowerRoman"/>
+      <w:lvlText w:val="%6."/>
+      <w:lvlJc w:val="right"/>
+      <w:pPr>
+        <w:ind w:left="4320" w:hanging="180"/>
+      </w:pPr>
+    </w:lvl>
+    <w:lvl w:ilvl="6" w:tplc="0409000F" w:tentative="1">
+      <w:start w:val="1"/>
+      <w:numFmt w:val="decimal"/>
+      <w:lvlText w:val="%7."/>
+      <w:lvlJc w:val="left"/>
+      <w:pPr>
+        <w:ind w:left="5040" w:hanging="360"/>
+      </w:pPr>
+    </w:lvl>
+    <w:lvl w:ilvl="7" w:tplc="04090019" w:tentative="1">
+      <w:start w:val="1"/>
+      <w:numFmt w:val="lowerLetter"/>
+      <w:lvlText w:val="%8."/>
+      <w:lvlJc w:val="left"/>
+      <w:pPr>
+        <w:ind w:left="5760" w:hanging="360"/>
+      </w:pPr>
+    </w:lvl>
+    <w:lvl w:ilvl="8" w:tplc="0409001B" w:tentative="1">
+      <w:start w:val="1"/>
+      <w:numFmt w:val="lowerRoman"/>
+      <w:lvlText w:val="%9."/>
+      <w:lvlJc w:val="right"/>
+      <w:pPr>
+        <w:ind w:left="6480" w:hanging="180"/>
+      </w:pPr>
+    </w:lvl>
+  </w:abstractNum>
+  <w:abstractNum w:abstractNumId="3">
+    <w:nsid w:val="50CC5FE9"/>
+    <w:multiLevelType w:val="hybridMultilevel"/>
+    <w:tmpl w:val="96722628"/>
+    <w:lvl w:ilvl="0" w:tplc="0409000F">
+      <w:start w:val="1"/>
+      <w:numFmt w:val="decimal"/>
+      <w:lvlText w:val="%1."/>
+      <w:lvlJc w:val="left"/>
+      <w:pPr>
+        <w:ind w:left="720" w:hanging="360"/>
+      </w:pPr>
+      <w:rPr>
+        <w:rFonts w:hint="default"/>
+      </w:rPr>
+    </w:lvl>
+    <w:lvl w:ilvl="1" w:tplc="04090019" w:tentative="1">
+      <w:start w:val="1"/>
+      <w:numFmt w:val="lowerLetter"/>
+      <w:lvlText w:val="%2."/>
+      <w:lvlJc w:val="left"/>
+      <w:pPr>
+        <w:ind w:left="1440" w:hanging="360"/>
+      </w:pPr>
+    </w:lvl>
+    <w:lvl w:ilvl="2" w:tplc="0409001B" w:tentative="1">
+      <w:start w:val="1"/>
+      <w:numFmt w:val="lowerRoman"/>
+      <w:lvlText w:val="%3."/>
+      <w:lvlJc w:val="right"/>
+      <w:pPr>
+        <w:ind w:left="2160" w:hanging="180"/>
+      </w:pPr>
+    </w:lvl>
+    <w:lvl w:ilvl="3" w:tplc="0409000F" w:tentative="1">
+      <w:start w:val="1"/>
+      <w:numFmt w:val="decimal"/>
+      <w:lvlText w:val="%4."/>
+      <w:lvlJc w:val="left"/>
+      <w:pPr>
+        <w:ind w:left="2880" w:hanging="360"/>
+      </w:pPr>
+    </w:lvl>
+    <w:lvl w:ilvl="4" w:tplc="04090019" w:tentative="1">
+      <w:start w:val="1"/>
+      <w:numFmt w:val="lowerLetter"/>
+      <w:lvlText w:val="%5."/>
+      <w:lvlJc w:val="left"/>
+      <w:pPr>
+        <w:ind w:left="3600" w:hanging="360"/>
+      </w:pPr>
+    </w:lvl>
+    <w:lvl w:ilvl="5" w:tplc="0409001B" w:tentative="1">
+      <w:start w:val="1"/>
+      <w:numFmt w:val="lowerRoman"/>
+      <w:lvlText w:val="%6."/>
+      <w:lvlJc w:val="right"/>
+      <w:pPr>
+        <w:ind w:left="4320" w:hanging="180"/>
+      </w:pPr>
+    </w:lvl>
+    <w:lvl w:ilvl="6" w:tplc="0409000F" w:tentative="1">
+      <w:start w:val="1"/>
+      <w:numFmt w:val="decimal"/>
+      <w:lvlText w:val="%7."/>
+      <w:lvlJc w:val="left"/>
+      <w:pPr>
+        <w:ind w:left="5040" w:hanging="360"/>
+      </w:pPr>
+    </w:lvl>
+    <w:lvl w:ilvl="7" w:tplc="04090019" w:tentative="1">
+      <w:start w:val="1"/>
+      <w:numFmt w:val="lowerLetter"/>
+      <w:lvlText w:val="%8."/>
+      <w:lvlJc w:val="left"/>
+      <w:pPr>
+        <w:ind w:left="5760" w:hanging="360"/>
+      </w:pPr>
+    </w:lvl>
+    <w:lvl w:ilvl="8" w:tplc="0409001B" w:tentative="1">
+      <w:start w:val="1"/>
+      <w:numFmt w:val="lowerRoman"/>
+      <w:lvlText w:val="%9."/>
+      <w:lvlJc w:val="right"/>
+      <w:pPr>
+        <w:ind w:left="6480" w:hanging="180"/>
+      </w:pPr>
+    </w:lvl>
+  </w:abstractNum>
+  <w:abstractNum w:abstractNumId="4">
+    <w:nsid w:val="78BB5DF7"/>
+    <w:multiLevelType w:val="hybridMultilevel"/>
+    <w:tmpl w:val="A948D9C6"/>
+    <w:lvl w:ilvl="0" w:tplc="0409000F">
+      <w:start w:val="1"/>
+      <w:numFmt w:val="decimal"/>
+      <w:lvlText w:val="%1."/>
+      <w:lvlJc w:val="left"/>
+      <w:pPr>
+        <w:ind w:left="720" w:hanging="360"/>
+      </w:pPr>
+      <w:rPr>
+        <w:rFonts w:hint="default"/>
+      </w:rPr>
+    </w:lvl>
+    <w:lvl w:ilvl="1" w:tplc="04090019" w:tentative="1">
+      <w:start w:val="1"/>
+      <w:numFmt w:val="lowerLetter"/>
+      <w:lvlText w:val="%2."/>
+      <w:lvlJc w:val="left"/>
+      <w:pPr>
+        <w:ind w:left="1440" w:hanging="360"/>
+      </w:pPr>
+    </w:lvl>
+    <w:lvl w:ilvl="2" w:tplc="0409001B" w:tentative="1">
+      <w:start w:val="1"/>
+      <w:numFmt w:val="lowerRoman"/>
+      <w:lvlText w:val="%3."/>
+      <w:lvlJc w:val="right"/>
+      <w:pPr>
+        <w:ind w:left="2160" w:hanging="180"/>
+      </w:pPr>
+    </w:lvl>
+    <w:lvl w:ilvl="3" w:tplc="0409000F" w:tentative="1">
+      <w:start w:val="1"/>
+      <w:numFmt w:val="decimal"/>
+      <w:lvlText w:val="%4."/>
+      <w:lvlJc w:val="left"/>
+      <w:pPr>
+        <w:ind w:left="2880" w:hanging="360"/>
+      </w:pPr>
+    </w:lvl>
+    <w:lvl w:ilvl="4" w:tplc="04090019" w:tentative="1">
+      <w:start w:val="1"/>
+      <w:numFmt w:val="lowerLetter"/>
+      <w:lvlText w:val="%5."/>
+      <w:lvlJc w:val="left"/>
+      <w:pPr>
+        <w:ind w:left="3600" w:hanging="360"/>
+      </w:pPr>
+    </w:lvl>
+    <w:lvl w:ilvl="5" w:tplc="0409001B" w:tentative="1">
+      <w:start w:val="1"/>
+      <w:numFmt w:val="lowerRoman"/>
+      <w:lvlText w:val="%6."/>
+      <w:lvlJc w:val="right"/>
+      <w:pPr>
+        <w:ind w:left="4320" w:hanging="180"/>
+      </w:pPr>
+    </w:lvl>
+    <w:lvl w:ilvl="6" w:tplc="0409000F" w:tentative="1">
+      <w:start w:val="1"/>
+      <w:numFmt w:val="decimal"/>
+      <w:lvlText w:val="%7."/>
+      <w:lvlJc w:val="left"/>
+      <w:pPr>
+        <w:ind w:left="5040" w:hanging="360"/>
+      </w:pPr>
+    </w:lvl>
+    <w:lvl w:ilvl="7" w:tplc="04090019" w:tentative="1">
+      <w:start w:val="1"/>
+      <w:numFmt w:val="lowerLetter"/>
+      <w:lvlText w:val="%8."/>
+      <w:lvlJc w:val="left"/>
+      <w:pPr>
+        <w:ind w:left="5760" w:hanging="360"/>
+      </w:pPr>
+    </w:lvl>
+    <w:lvl w:ilvl="8" w:tplc="0409001B" w:tentative="1">
+      <w:start w:val="1"/>
+      <w:numFmt w:val="lowerRoman"/>
+      <w:lvlText w:val="%9."/>
+      <w:lvlJc w:val="right"/>
+      <w:pPr>
+        <w:ind w:left="6480" w:hanging="180"/>
+      </w:pPr>
+    </w:lvl>
+  </w:abstractNum>
+  <w:num w:numId="1">
+    <w:abstractNumId w:val="2"/>
+  </w:num>
+  <w:num w:numId="2">
+    <w:abstractNumId w:val="1"/>
+  </w:num>
+  <w:num w:numId="3">
+    <w:abstractNumId w:val="0"/>
+  </w:num>
+  <w:num w:numId="4">
+    <w:abstractNumId w:val="3"/>
+  </w:num>
+  <w:num w:numId="5">
+    <w:abstractNumId w:val="4"/>
+  </w:num>
+</w:numbering>
 </file>
 
 <file path=word/styles.xml><?xml version="1.0" encoding="utf-8"?>
@@ -2195,6 +5861,28 @@
       <w:rFonts w:ascii="Tahoma" w:hAnsi="Tahoma" w:cs="Tahoma"/>
       <w:sz w:val="16"/>
       <w:szCs w:val="16"/>
+    </w:rPr>
+  </w:style>
+  <w:style w:type="paragraph" w:styleId="ListParagraph">
+    <w:name w:val="List Paragraph"/>
+    <w:basedOn w:val="Normal"/>
+    <w:uiPriority w:val="34"/>
+    <w:qFormat/>
+    <w:rsid w:val="001E4A64"/>
+    <w:pPr>
+      <w:ind w:left="720"/>
+      <w:contextualSpacing/>
+    </w:pPr>
+  </w:style>
+  <w:style w:type="character" w:styleId="Hyperlink">
+    <w:name w:val="Hyperlink"/>
+    <w:basedOn w:val="DefaultParagraphFont"/>
+    <w:uiPriority w:val="99"/>
+    <w:unhideWhenUsed/>
+    <w:rsid w:val="00093419"/>
+    <w:rPr>
+      <w:color w:val="0000FF" w:themeColor="hyperlink"/>
+      <w:u w:val="single"/>
     </w:rPr>
   </w:style>
 </w:styles>

</xml_diff>